<commit_message>
Add indice inthe ralation
</commit_message>
<xml_diff>
--- a/RelazioneProgettoOOP.docx
+++ b/RelazioneProgettoOOP.docx
@@ -339,15 +339,7 @@
           <w:sz w:val="32"/>
           <w:szCs w:val="32"/>
         </w:rPr>
-        <w:t>, Riccardo Soro e Giovanni Martelli per il corso di “Programmazione Ad Oggetti” dal professore Mirko Viroli. Lo scopo di questo documento è quello di evidenziare il lavor</w:t>
-      </w:r>
-      <w:r>
-        <w:rPr>
-          <w:rFonts w:asciiTheme="majorHAnsi" w:hAnsiTheme="majorHAnsi"/>
-          <w:sz w:val="32"/>
-          <w:szCs w:val="32"/>
-        </w:rPr>
-        <w:t xml:space="preserve">o svolto dal team, sottolineando le metodiche adottate, vari problemi riscontrati durante lo sviluppo e le varie soluzioni scelte. </w:t>
+        <w:t xml:space="preserve">, Riccardo Soro e Giovanni Martelli per il corso di “Programmazione Ad Oggetti” dal professore Mirko Viroli. Lo scopo di questo documento è quello di evidenziare il lavoro svolto dal team, sottolineando le metodiche adottate, vari problemi riscontrati durante lo sviluppo e le varie soluzioni scelte. </w:t>
       </w:r>
     </w:p>
     <w:p>
@@ -371,6 +363,582 @@
         <w:lastRenderedPageBreak/>
         <w:t>INDICE:</w:t>
       </w:r>
+    </w:p>
+    <w:p>
+      <w:pPr>
+        <w:spacing w:after="0"/>
+        <w:jc w:val="center"/>
+        <w:rPr>
+          <w:rFonts w:asciiTheme="majorHAnsi" w:hAnsiTheme="majorHAnsi"/>
+          <w:b/>
+          <w:sz w:val="72"/>
+          <w:szCs w:val="72"/>
+        </w:rPr>
+      </w:pPr>
+    </w:p>
+    <w:p>
+      <w:pPr>
+        <w:spacing w:after="0"/>
+        <w:rPr>
+          <w:rFonts w:asciiTheme="majorHAnsi" w:hAnsiTheme="majorHAnsi"/>
+          <w:b/>
+          <w:sz w:val="44"/>
+          <w:szCs w:val="44"/>
+        </w:rPr>
+      </w:pPr>
+    </w:p>
+    <w:p>
+      <w:pPr>
+        <w:pStyle w:val="Paragrafoelenco"/>
+        <w:numPr>
+          <w:ilvl w:val="0"/>
+          <w:numId w:val="21"/>
+        </w:numPr>
+        <w:spacing w:after="0"/>
+        <w:rPr>
+          <w:rFonts w:asciiTheme="majorHAnsi" w:hAnsiTheme="majorHAnsi"/>
+          <w:b/>
+          <w:sz w:val="36"/>
+          <w:szCs w:val="36"/>
+        </w:rPr>
+      </w:pPr>
+      <w:r>
+        <w:rPr>
+          <w:rFonts w:asciiTheme="majorHAnsi" w:hAnsiTheme="majorHAnsi"/>
+          <w:b/>
+          <w:sz w:val="36"/>
+          <w:szCs w:val="36"/>
+        </w:rPr>
+        <w:t>Capitolo 1: Analisi</w:t>
+      </w:r>
+      <w:bookmarkStart w:id="0" w:name="_GoBack"/>
+      <w:bookmarkEnd w:id="0"/>
+    </w:p>
+    <w:p>
+      <w:pPr>
+        <w:pStyle w:val="Paragrafoelenco"/>
+        <w:numPr>
+          <w:ilvl w:val="1"/>
+          <w:numId w:val="21"/>
+        </w:numPr>
+        <w:spacing w:after="0"/>
+        <w:rPr>
+          <w:rFonts w:asciiTheme="majorHAnsi" w:hAnsiTheme="majorHAnsi"/>
+          <w:b/>
+          <w:sz w:val="36"/>
+          <w:szCs w:val="36"/>
+        </w:rPr>
+      </w:pPr>
+      <w:r>
+        <w:rPr>
+          <w:rFonts w:asciiTheme="majorHAnsi" w:hAnsiTheme="majorHAnsi"/>
+          <w:sz w:val="36"/>
+          <w:szCs w:val="36"/>
+        </w:rPr>
+        <w:t>Introduzione</w:t>
+      </w:r>
+    </w:p>
+    <w:p>
+      <w:pPr>
+        <w:pStyle w:val="Paragrafoelenco"/>
+        <w:numPr>
+          <w:ilvl w:val="1"/>
+          <w:numId w:val="21"/>
+        </w:numPr>
+        <w:spacing w:after="0"/>
+        <w:rPr>
+          <w:rFonts w:asciiTheme="majorHAnsi" w:hAnsiTheme="majorHAnsi"/>
+          <w:b/>
+          <w:sz w:val="36"/>
+          <w:szCs w:val="36"/>
+        </w:rPr>
+      </w:pPr>
+      <w:r>
+        <w:rPr>
+          <w:rFonts w:asciiTheme="majorHAnsi" w:hAnsiTheme="majorHAnsi"/>
+          <w:sz w:val="36"/>
+          <w:szCs w:val="36"/>
+        </w:rPr>
+        <w:t>Dominio</w:t>
+      </w:r>
+    </w:p>
+    <w:p>
+      <w:pPr>
+        <w:pStyle w:val="Paragrafoelenco"/>
+        <w:numPr>
+          <w:ilvl w:val="1"/>
+          <w:numId w:val="21"/>
+        </w:numPr>
+        <w:spacing w:after="0"/>
+        <w:rPr>
+          <w:rFonts w:asciiTheme="majorHAnsi" w:hAnsiTheme="majorHAnsi"/>
+          <w:b/>
+          <w:sz w:val="36"/>
+          <w:szCs w:val="36"/>
+        </w:rPr>
+      </w:pPr>
+      <w:r>
+        <w:rPr>
+          <w:rFonts w:asciiTheme="majorHAnsi" w:hAnsiTheme="majorHAnsi"/>
+          <w:sz w:val="36"/>
+          <w:szCs w:val="36"/>
+        </w:rPr>
+        <w:t>Requisiti Applicativi</w:t>
+      </w:r>
+    </w:p>
+    <w:p>
+      <w:pPr>
+        <w:pStyle w:val="Paragrafoelenco"/>
+        <w:numPr>
+          <w:ilvl w:val="1"/>
+          <w:numId w:val="21"/>
+        </w:numPr>
+        <w:spacing w:after="0"/>
+        <w:rPr>
+          <w:rFonts w:asciiTheme="majorHAnsi" w:hAnsiTheme="majorHAnsi"/>
+          <w:b/>
+          <w:sz w:val="36"/>
+          <w:szCs w:val="36"/>
+        </w:rPr>
+      </w:pPr>
+      <w:r>
+        <w:rPr>
+          <w:rFonts w:asciiTheme="majorHAnsi" w:hAnsiTheme="majorHAnsi"/>
+          <w:sz w:val="36"/>
+          <w:szCs w:val="36"/>
+        </w:rPr>
+        <w:t>Note Favorevoli</w:t>
+      </w:r>
+    </w:p>
+    <w:p>
+      <w:pPr>
+        <w:pStyle w:val="Paragrafoelenco"/>
+        <w:numPr>
+          <w:ilvl w:val="1"/>
+          <w:numId w:val="21"/>
+        </w:numPr>
+        <w:spacing w:after="0"/>
+        <w:rPr>
+          <w:rFonts w:asciiTheme="majorHAnsi" w:hAnsiTheme="majorHAnsi"/>
+          <w:b/>
+          <w:sz w:val="36"/>
+          <w:szCs w:val="36"/>
+        </w:rPr>
+      </w:pPr>
+      <w:r>
+        <w:rPr>
+          <w:rFonts w:asciiTheme="majorHAnsi" w:hAnsiTheme="majorHAnsi"/>
+          <w:sz w:val="36"/>
+          <w:szCs w:val="36"/>
+        </w:rPr>
+        <w:t>Challenge</w:t>
+      </w:r>
+    </w:p>
+    <w:p>
+      <w:pPr>
+        <w:pStyle w:val="Paragrafoelenco"/>
+        <w:numPr>
+          <w:ilvl w:val="1"/>
+          <w:numId w:val="21"/>
+        </w:numPr>
+        <w:spacing w:after="0"/>
+        <w:rPr>
+          <w:rFonts w:asciiTheme="majorHAnsi" w:hAnsiTheme="majorHAnsi"/>
+          <w:b/>
+          <w:sz w:val="36"/>
+          <w:szCs w:val="36"/>
+        </w:rPr>
+      </w:pPr>
+      <w:r>
+        <w:rPr>
+          <w:rFonts w:asciiTheme="majorHAnsi" w:hAnsiTheme="majorHAnsi"/>
+          <w:sz w:val="36"/>
+          <w:szCs w:val="36"/>
+        </w:rPr>
+        <w:t>Extra</w:t>
+      </w:r>
+    </w:p>
+    <w:p>
+      <w:pPr>
+        <w:pStyle w:val="Paragrafoelenco"/>
+        <w:numPr>
+          <w:ilvl w:val="0"/>
+          <w:numId w:val="21"/>
+        </w:numPr>
+        <w:spacing w:after="0"/>
+        <w:rPr>
+          <w:rFonts w:asciiTheme="majorHAnsi" w:hAnsiTheme="majorHAnsi"/>
+          <w:b/>
+          <w:sz w:val="36"/>
+          <w:szCs w:val="36"/>
+        </w:rPr>
+      </w:pPr>
+      <w:r>
+        <w:rPr>
+          <w:rFonts w:asciiTheme="majorHAnsi" w:hAnsiTheme="majorHAnsi"/>
+          <w:b/>
+          <w:sz w:val="36"/>
+          <w:szCs w:val="36"/>
+        </w:rPr>
+        <w:t>Capitolo 2: Design &amp; Architettura</w:t>
+      </w:r>
+    </w:p>
+    <w:p>
+      <w:pPr>
+        <w:pStyle w:val="Paragrafoelenco"/>
+        <w:numPr>
+          <w:ilvl w:val="1"/>
+          <w:numId w:val="21"/>
+        </w:numPr>
+        <w:spacing w:after="0"/>
+        <w:rPr>
+          <w:rFonts w:asciiTheme="majorHAnsi" w:hAnsiTheme="majorHAnsi"/>
+          <w:b/>
+          <w:sz w:val="36"/>
+          <w:szCs w:val="36"/>
+        </w:rPr>
+      </w:pPr>
+      <w:r>
+        <w:rPr>
+          <w:rFonts w:asciiTheme="majorHAnsi" w:hAnsiTheme="majorHAnsi"/>
+          <w:sz w:val="36"/>
+          <w:szCs w:val="36"/>
+        </w:rPr>
+        <w:t>Model</w:t>
+      </w:r>
+    </w:p>
+    <w:p>
+      <w:pPr>
+        <w:pStyle w:val="Paragrafoelenco"/>
+        <w:numPr>
+          <w:ilvl w:val="1"/>
+          <w:numId w:val="21"/>
+        </w:numPr>
+        <w:spacing w:after="0"/>
+        <w:rPr>
+          <w:rFonts w:asciiTheme="majorHAnsi" w:hAnsiTheme="majorHAnsi"/>
+          <w:b/>
+          <w:sz w:val="36"/>
+          <w:szCs w:val="36"/>
+        </w:rPr>
+      </w:pPr>
+      <w:r>
+        <w:rPr>
+          <w:rFonts w:asciiTheme="majorHAnsi" w:hAnsiTheme="majorHAnsi"/>
+          <w:sz w:val="36"/>
+          <w:szCs w:val="36"/>
+        </w:rPr>
+        <w:t>Control</w:t>
+      </w:r>
+    </w:p>
+    <w:p>
+      <w:pPr>
+        <w:pStyle w:val="Paragrafoelenco"/>
+        <w:numPr>
+          <w:ilvl w:val="1"/>
+          <w:numId w:val="21"/>
+        </w:numPr>
+        <w:spacing w:after="0"/>
+        <w:rPr>
+          <w:rFonts w:asciiTheme="majorHAnsi" w:hAnsiTheme="majorHAnsi"/>
+          <w:b/>
+          <w:sz w:val="36"/>
+          <w:szCs w:val="36"/>
+        </w:rPr>
+      </w:pPr>
+      <w:proofErr w:type="spellStart"/>
+      <w:r>
+        <w:rPr>
+          <w:rFonts w:asciiTheme="majorHAnsi" w:hAnsiTheme="majorHAnsi"/>
+          <w:sz w:val="36"/>
+          <w:szCs w:val="36"/>
+        </w:rPr>
+        <w:t>View</w:t>
+      </w:r>
+      <w:proofErr w:type="spellEnd"/>
+    </w:p>
+    <w:p>
+      <w:pPr>
+        <w:pStyle w:val="Paragrafoelenco"/>
+        <w:numPr>
+          <w:ilvl w:val="0"/>
+          <w:numId w:val="21"/>
+        </w:numPr>
+        <w:spacing w:after="0"/>
+        <w:rPr>
+          <w:rFonts w:asciiTheme="majorHAnsi" w:hAnsiTheme="majorHAnsi"/>
+          <w:b/>
+          <w:sz w:val="36"/>
+          <w:szCs w:val="36"/>
+        </w:rPr>
+      </w:pPr>
+      <w:r>
+        <w:rPr>
+          <w:rFonts w:asciiTheme="majorHAnsi" w:hAnsiTheme="majorHAnsi"/>
+          <w:b/>
+          <w:sz w:val="36"/>
+          <w:szCs w:val="36"/>
+        </w:rPr>
+        <w:t>Capitolo 3: Extra</w:t>
+      </w:r>
+    </w:p>
+    <w:p>
+      <w:pPr>
+        <w:pStyle w:val="Paragrafoelenco"/>
+        <w:numPr>
+          <w:ilvl w:val="1"/>
+          <w:numId w:val="21"/>
+        </w:numPr>
+        <w:spacing w:after="0"/>
+        <w:rPr>
+          <w:rFonts w:asciiTheme="majorHAnsi" w:hAnsiTheme="majorHAnsi"/>
+          <w:b/>
+          <w:sz w:val="36"/>
+          <w:szCs w:val="36"/>
+        </w:rPr>
+      </w:pPr>
+      <w:r>
+        <w:rPr>
+          <w:rFonts w:asciiTheme="majorHAnsi" w:hAnsiTheme="majorHAnsi"/>
+          <w:sz w:val="36"/>
+          <w:szCs w:val="36"/>
+        </w:rPr>
+        <w:t>Invio mail automatizzato</w:t>
+      </w:r>
+    </w:p>
+    <w:p>
+      <w:pPr>
+        <w:pStyle w:val="Paragrafoelenco"/>
+        <w:numPr>
+          <w:ilvl w:val="1"/>
+          <w:numId w:val="21"/>
+        </w:numPr>
+        <w:spacing w:after="0"/>
+        <w:rPr>
+          <w:rFonts w:asciiTheme="majorHAnsi" w:hAnsiTheme="majorHAnsi"/>
+          <w:b/>
+          <w:sz w:val="36"/>
+          <w:szCs w:val="36"/>
+        </w:rPr>
+      </w:pPr>
+      <w:r>
+        <w:rPr>
+          <w:rFonts w:asciiTheme="majorHAnsi" w:hAnsiTheme="majorHAnsi"/>
+          <w:sz w:val="36"/>
+          <w:szCs w:val="36"/>
+        </w:rPr>
+        <w:t>Acquisizione eventi dal Sito</w:t>
+      </w:r>
+    </w:p>
+    <w:p>
+      <w:pPr>
+        <w:pStyle w:val="Paragrafoelenco"/>
+        <w:numPr>
+          <w:ilvl w:val="0"/>
+          <w:numId w:val="21"/>
+        </w:numPr>
+        <w:spacing w:after="0"/>
+        <w:rPr>
+          <w:rFonts w:asciiTheme="majorHAnsi" w:hAnsiTheme="majorHAnsi"/>
+          <w:b/>
+          <w:sz w:val="36"/>
+          <w:szCs w:val="36"/>
+        </w:rPr>
+      </w:pPr>
+      <w:r>
+        <w:rPr>
+          <w:rFonts w:asciiTheme="majorHAnsi" w:hAnsiTheme="majorHAnsi"/>
+          <w:b/>
+          <w:sz w:val="36"/>
+          <w:szCs w:val="36"/>
+        </w:rPr>
+        <w:t xml:space="preserve">Capitolo 4: </w:t>
+      </w:r>
+      <w:proofErr w:type="spellStart"/>
+      <w:r>
+        <w:rPr>
+          <w:rFonts w:asciiTheme="majorHAnsi" w:hAnsiTheme="majorHAnsi"/>
+          <w:b/>
+          <w:sz w:val="36"/>
+          <w:szCs w:val="36"/>
+        </w:rPr>
+        <w:t>Testing</w:t>
+      </w:r>
+      <w:proofErr w:type="spellEnd"/>
+    </w:p>
+    <w:p>
+      <w:pPr>
+        <w:pStyle w:val="Paragrafoelenco"/>
+        <w:numPr>
+          <w:ilvl w:val="1"/>
+          <w:numId w:val="21"/>
+        </w:numPr>
+        <w:spacing w:after="0"/>
+        <w:rPr>
+          <w:rFonts w:asciiTheme="majorHAnsi" w:hAnsiTheme="majorHAnsi"/>
+          <w:b/>
+          <w:sz w:val="36"/>
+          <w:szCs w:val="36"/>
+        </w:rPr>
+      </w:pPr>
+      <w:proofErr w:type="spellStart"/>
+      <w:r>
+        <w:rPr>
+          <w:rFonts w:asciiTheme="majorHAnsi" w:hAnsiTheme="majorHAnsi"/>
+          <w:sz w:val="36"/>
+          <w:szCs w:val="36"/>
+        </w:rPr>
+        <w:t>Testing</w:t>
+      </w:r>
+      <w:proofErr w:type="spellEnd"/>
+      <w:r>
+        <w:rPr>
+          <w:rFonts w:asciiTheme="majorHAnsi" w:hAnsiTheme="majorHAnsi"/>
+          <w:sz w:val="36"/>
+          <w:szCs w:val="36"/>
+        </w:rPr>
+        <w:t xml:space="preserve"> automatico</w:t>
+      </w:r>
+    </w:p>
+    <w:p>
+      <w:pPr>
+        <w:pStyle w:val="Paragrafoelenco"/>
+        <w:numPr>
+          <w:ilvl w:val="1"/>
+          <w:numId w:val="21"/>
+        </w:numPr>
+        <w:spacing w:after="0"/>
+        <w:rPr>
+          <w:rFonts w:asciiTheme="majorHAnsi" w:hAnsiTheme="majorHAnsi"/>
+          <w:b/>
+          <w:sz w:val="36"/>
+          <w:szCs w:val="36"/>
+        </w:rPr>
+      </w:pPr>
+      <w:proofErr w:type="spellStart"/>
+      <w:r>
+        <w:rPr>
+          <w:rFonts w:asciiTheme="majorHAnsi" w:hAnsiTheme="majorHAnsi"/>
+          <w:sz w:val="36"/>
+          <w:szCs w:val="36"/>
+        </w:rPr>
+        <w:t>Testing</w:t>
+      </w:r>
+      <w:proofErr w:type="spellEnd"/>
+      <w:r>
+        <w:rPr>
+          <w:rFonts w:asciiTheme="majorHAnsi" w:hAnsiTheme="majorHAnsi"/>
+          <w:sz w:val="36"/>
+          <w:szCs w:val="36"/>
+        </w:rPr>
+        <w:t xml:space="preserve"> Manuale</w:t>
+      </w:r>
+    </w:p>
+    <w:p>
+      <w:pPr>
+        <w:pStyle w:val="Paragrafoelenco"/>
+        <w:numPr>
+          <w:ilvl w:val="0"/>
+          <w:numId w:val="21"/>
+        </w:numPr>
+        <w:spacing w:after="0"/>
+        <w:rPr>
+          <w:rFonts w:asciiTheme="majorHAnsi" w:hAnsiTheme="majorHAnsi"/>
+          <w:b/>
+          <w:sz w:val="36"/>
+          <w:szCs w:val="36"/>
+        </w:rPr>
+      </w:pPr>
+      <w:r>
+        <w:rPr>
+          <w:rFonts w:asciiTheme="majorHAnsi" w:hAnsiTheme="majorHAnsi"/>
+          <w:b/>
+          <w:sz w:val="36"/>
+          <w:szCs w:val="36"/>
+        </w:rPr>
+        <w:t>Capitolo 5:  Svolgimento del lavoro</w:t>
+      </w:r>
+    </w:p>
+    <w:p>
+      <w:pPr>
+        <w:pStyle w:val="Paragrafoelenco"/>
+        <w:numPr>
+          <w:ilvl w:val="1"/>
+          <w:numId w:val="21"/>
+        </w:numPr>
+        <w:spacing w:after="0"/>
+        <w:rPr>
+          <w:rFonts w:asciiTheme="majorHAnsi" w:hAnsiTheme="majorHAnsi"/>
+          <w:b/>
+          <w:sz w:val="36"/>
+          <w:szCs w:val="36"/>
+        </w:rPr>
+      </w:pPr>
+      <w:r>
+        <w:rPr>
+          <w:rFonts w:asciiTheme="majorHAnsi" w:hAnsiTheme="majorHAnsi"/>
+          <w:sz w:val="36"/>
+          <w:szCs w:val="36"/>
+        </w:rPr>
+        <w:t>Package</w:t>
+      </w:r>
+    </w:p>
+    <w:p>
+      <w:pPr>
+        <w:pStyle w:val="Paragrafoelenco"/>
+        <w:numPr>
+          <w:ilvl w:val="1"/>
+          <w:numId w:val="21"/>
+        </w:numPr>
+        <w:spacing w:after="0"/>
+        <w:rPr>
+          <w:rFonts w:asciiTheme="majorHAnsi" w:hAnsiTheme="majorHAnsi"/>
+          <w:b/>
+          <w:sz w:val="36"/>
+          <w:szCs w:val="36"/>
+        </w:rPr>
+      </w:pPr>
+      <w:r>
+        <w:rPr>
+          <w:rFonts w:asciiTheme="majorHAnsi" w:hAnsiTheme="majorHAnsi"/>
+          <w:sz w:val="36"/>
+          <w:szCs w:val="36"/>
+        </w:rPr>
+        <w:t>Note personali del team</w:t>
+      </w:r>
+    </w:p>
+    <w:p>
+      <w:pPr>
+        <w:spacing w:after="0"/>
+        <w:rPr>
+          <w:rFonts w:asciiTheme="majorHAnsi" w:hAnsiTheme="majorHAnsi"/>
+          <w:b/>
+          <w:sz w:val="36"/>
+          <w:szCs w:val="36"/>
+        </w:rPr>
+      </w:pPr>
+    </w:p>
+    <w:p>
+      <w:pPr>
+        <w:spacing w:after="0"/>
+        <w:rPr>
+          <w:rFonts w:asciiTheme="majorHAnsi" w:hAnsiTheme="majorHAnsi"/>
+          <w:b/>
+          <w:sz w:val="36"/>
+          <w:szCs w:val="36"/>
+        </w:rPr>
+      </w:pPr>
+    </w:p>
+    <w:p>
+      <w:pPr>
+        <w:spacing w:after="0"/>
+        <w:rPr>
+          <w:rFonts w:asciiTheme="majorHAnsi" w:hAnsiTheme="majorHAnsi"/>
+          <w:b/>
+          <w:sz w:val="36"/>
+          <w:szCs w:val="36"/>
+        </w:rPr>
+      </w:pPr>
     </w:p>
     <w:p>
       <w:pPr>
@@ -523,15 +1091,7 @@
           <w:sz w:val="32"/>
           <w:szCs w:val="32"/>
         </w:rPr>
-        <w:t xml:space="preserve">Il progetto vede come dominio il mondo scout. E’ per tanto necessaria una </w:t>
-      </w:r>
-      <w:r>
-        <w:rPr>
-          <w:rFonts w:asciiTheme="majorHAnsi" w:hAnsiTheme="majorHAnsi"/>
-          <w:sz w:val="32"/>
-          <w:szCs w:val="32"/>
-        </w:rPr>
-        <w:t>descrizione di quest’ultimo poiché non tutti hanno una conoscenza abbastanza approfondita per poter capire a pieno il lavoro svolto.</w:t>
+        <w:t>Il progetto vede come dominio il mondo scout. E’ per tanto necessaria una descrizione di quest’ultimo poiché non tutti hanno una conoscenza abbastanza approfondita per poter capire a pieno il lavoro svolto.</w:t>
       </w:r>
     </w:p>
     <w:p>
@@ -571,39 +1131,7 @@
           <w:sz w:val="32"/>
           <w:szCs w:val="32"/>
         </w:rPr>
-        <w:t>Il mondo scout è un mondo complesso che si basa su sistemi gerarchici, regole scritte e a volte non scritte. Speci</w:t>
-      </w:r>
-      <w:r>
-        <w:rPr>
-          <w:rFonts w:asciiTheme="majorHAnsi" w:hAnsiTheme="majorHAnsi"/>
-          <w:sz w:val="32"/>
-          <w:szCs w:val="32"/>
-        </w:rPr>
-        <w:t>ficatamente il dominio scelto coinvolge il reparto ovvero il gruppo di ragazzi di età compresa tra i 12 e i 17 anni. Il reparto non si può definire un semplice gruppo poiché presenta delle divisioni interne che analizzeremo in seguito, regole complesse sia</w:t>
-      </w:r>
-      <w:r>
-        <w:rPr>
-          <w:rFonts w:asciiTheme="majorHAnsi" w:hAnsiTheme="majorHAnsi"/>
-          <w:sz w:val="32"/>
-          <w:szCs w:val="32"/>
-        </w:rPr>
-        <w:t xml:space="preserve"> per i capi sia per i ragazzi da dover rispettare. In più esistono due ingressi nel reparto quello formale con il pagamento delle tasse annuali e quello informale tramite dei simboli puramente scoutistici. Inoltre il reparto a differenza di quello che può </w:t>
-      </w:r>
-      <w:r>
-        <w:rPr>
-          <w:rFonts w:asciiTheme="majorHAnsi" w:hAnsiTheme="majorHAnsi"/>
-          <w:sz w:val="32"/>
-          <w:szCs w:val="32"/>
-        </w:rPr>
-        <w:t>essere un gruppo pomeridiano o un centro estivo si pone come obbiettivo l’educazione secondo principi scout dei ragazzi. Questa educazione avviene tramite strumenti ben precisi quali attività mirate, dialogo ma soprattutto tramite quello che si definisce “</w:t>
-      </w:r>
-      <w:r>
-        <w:rPr>
-          <w:rFonts w:asciiTheme="majorHAnsi" w:hAnsiTheme="majorHAnsi"/>
-          <w:sz w:val="32"/>
-          <w:szCs w:val="32"/>
-        </w:rPr>
-        <w:t>Sentiero”. Il “Sentiero” è un percorso di crescita tra ragazzo e capo attraverso degli obbiettivi e il raggiungimento di tali.</w:t>
+        <w:t>Il mondo scout è un mondo complesso che si basa su sistemi gerarchici, regole scritte e a volte non scritte. Specificatamente il dominio scelto coinvolge il reparto ovvero il gruppo di ragazzi di età compresa tra i 12 e i 17 anni. Il reparto non si può definire un semplice gruppo poiché presenta delle divisioni interne che analizzeremo in seguito, regole complesse sia per i capi sia per i ragazzi da dover rispettare. In più esistono due ingressi nel reparto quello formale con il pagamento delle tasse annuali e quello informale tramite dei simboli puramente scoutistici. Inoltre il reparto a differenza di quello che può essere un gruppo pomeridiano o un centro estivo si pone come obbiettivo l’educazione secondo principi scout dei ragazzi. Questa educazione avviene tramite strumenti ben precisi quali attività mirate, dialogo ma soprattutto tramite quello che si definisce “Sentiero”. Il “Sentiero” è un percorso di crescita tra ragazzo e capo attraverso degli obbiettivi e il raggiungimento di tali.</w:t>
       </w:r>
     </w:p>
     <w:p>
@@ -642,15 +1170,7 @@
           <w:sz w:val="32"/>
           <w:szCs w:val="32"/>
         </w:rPr>
-        <w:t>Il reparto deve avere una staff ovvero un organo composto da soli capi che si occu</w:t>
-      </w:r>
-      <w:r>
-        <w:rPr>
-          <w:rFonts w:asciiTheme="majorHAnsi" w:hAnsiTheme="majorHAnsi"/>
-          <w:sz w:val="32"/>
-          <w:szCs w:val="32"/>
-        </w:rPr>
-        <w:t xml:space="preserve">pa di tutelare e gestire i ragazzi presenti nel gruppo. La staff è così composta: </w:t>
+        <w:t xml:space="preserve">Il reparto deve avere una staff ovvero un organo composto da soli capi che si occupa di tutelare e gestire i ragazzi presenti nel gruppo. La staff è così composta: </w:t>
       </w:r>
     </w:p>
     <w:p>
@@ -765,15 +1285,7 @@
           <w:sz w:val="32"/>
           <w:szCs w:val="32"/>
         </w:rPr>
-        <w:t xml:space="preserve">L’analisi dei capi e delle tipologie verrà ignorata poiché non ha nessun </w:t>
-      </w:r>
-      <w:r>
-        <w:rPr>
-          <w:rFonts w:asciiTheme="majorHAnsi" w:hAnsiTheme="majorHAnsi"/>
-          <w:sz w:val="32"/>
-          <w:szCs w:val="32"/>
-        </w:rPr>
-        <w:t>valore al fine della relazione e del progetto stesso.</w:t>
+        <w:t>L’analisi dei capi e delle tipologie verrà ignorata poiché non ha nessun valore al fine della relazione e del progetto stesso.</w:t>
       </w:r>
     </w:p>
     <w:p>
@@ -792,15 +1304,7 @@
           <w:sz w:val="32"/>
           <w:szCs w:val="32"/>
         </w:rPr>
-        <w:t>Il reparto è composto da ragazzi i quali vengono ricollocati in squadriglie cioè sottogruppi che vivono in maniera semi autonoma nel reparto. Ogni squadriglia ha ragazzi di tutte le età infatti i ragazz</w:t>
-      </w:r>
-      <w:r>
-        <w:rPr>
-          <w:rFonts w:asciiTheme="majorHAnsi" w:hAnsiTheme="majorHAnsi"/>
-          <w:sz w:val="32"/>
-          <w:szCs w:val="32"/>
-        </w:rPr>
-        <w:t>i della stessa annata vengono divisi equamente tra le squadriglie. Questa divisione spetta alla staff. Ogni squadriglia ha:</w:t>
+        <w:t>Il reparto è composto da ragazzi i quali vengono ricollocati in squadriglie cioè sottogruppi che vivono in maniera semi autonoma nel reparto. Ogni squadriglia ha ragazzi di tutte le età infatti i ragazzi della stessa annata vengono divisi equamente tra le squadriglie. Questa divisione spetta alla staff. Ogni squadriglia ha:</w:t>
       </w:r>
     </w:p>
     <w:p>
@@ -824,15 +1328,7 @@
           <w:sz w:val="32"/>
           <w:szCs w:val="32"/>
         </w:rPr>
-        <w:t>Un capo che solitamente è il più grande della squadriglia il cui compito è gestire la squadriglia in modo da renderla il più funzion</w:t>
-      </w:r>
-      <w:r>
-        <w:rPr>
-          <w:rFonts w:asciiTheme="majorHAnsi" w:hAnsiTheme="majorHAnsi"/>
-          <w:sz w:val="32"/>
-          <w:szCs w:val="32"/>
-        </w:rPr>
-        <w:t>ale possibile.</w:t>
+        <w:t>Un capo che solitamente è il più grande della squadriglia il cui compito è gestire la squadriglia in modo da renderla il più funzionale possibile.</w:t>
       </w:r>
     </w:p>
     <w:p>
@@ -946,15 +1442,7 @@
           <w:sz w:val="32"/>
           <w:szCs w:val="32"/>
         </w:rPr>
-        <w:t xml:space="preserve">Un portafoglio che contiene i soldi della </w:t>
-      </w:r>
-      <w:r>
-        <w:rPr>
-          <w:rFonts w:asciiTheme="majorHAnsi" w:hAnsiTheme="majorHAnsi"/>
-          <w:sz w:val="32"/>
-          <w:szCs w:val="32"/>
-        </w:rPr>
-        <w:t>squadriglia prodotti dagli auto finanziamenti.</w:t>
+        <w:t>Un portafoglio che contiene i soldi della squadriglia prodotti dagli auto finanziamenti.</w:t>
       </w:r>
     </w:p>
     <w:p>
@@ -1033,15 +1521,7 @@
           <w:szCs w:val="32"/>
         </w:rPr>
         <w:lastRenderedPageBreak/>
-        <w:t>Un ragazzo nel reparto oltre ad appartenere alla squadriglia appartiene al re</w:t>
-      </w:r>
-      <w:r>
-        <w:rPr>
-          <w:rFonts w:asciiTheme="majorHAnsi" w:hAnsiTheme="majorHAnsi"/>
-          <w:sz w:val="32"/>
-          <w:szCs w:val="32"/>
-        </w:rPr>
-        <w:t>parto come singolo per tanto ogni ragazzo:</w:t>
+        <w:t>Un ragazzo nel reparto oltre ad appartenere alla squadriglia appartiene al reparto come singolo per tanto ogni ragazzo:</w:t>
       </w:r>
     </w:p>
     <w:p>
@@ -1089,15 +1569,7 @@
           <w:sz w:val="32"/>
           <w:szCs w:val="32"/>
         </w:rPr>
-        <w:t>A un certo punto fa il battesimo ovvero un rituale di ingresso all’interno del reparto e de</w:t>
-      </w:r>
-      <w:r>
-        <w:rPr>
-          <w:rFonts w:asciiTheme="majorHAnsi" w:hAnsiTheme="majorHAnsi"/>
-          <w:sz w:val="32"/>
-          <w:szCs w:val="32"/>
-        </w:rPr>
-        <w:t>l mondo scout stesso in cui gli viene dato un nome detto Totem.</w:t>
+        <w:t>A un certo punto fa il battesimo ovvero un rituale di ingresso all’interno del reparto e del mondo scout stesso in cui gli viene dato un nome detto Totem.</w:t>
       </w:r>
     </w:p>
     <w:p>
@@ -1121,15 +1593,7 @@
           <w:sz w:val="32"/>
           <w:szCs w:val="32"/>
         </w:rPr>
-        <w:t>Segue un percorso di crescita a più livelli detto sentiero. Per ogni livello insieme ad un capo si concordano 4 obbiettivi. Uno per ciascuno dei seguenti campi: fede, famiglia, scuola, relazio</w:t>
-      </w:r>
-      <w:r>
-        <w:rPr>
-          <w:rFonts w:asciiTheme="majorHAnsi" w:hAnsiTheme="majorHAnsi"/>
-          <w:sz w:val="32"/>
-          <w:szCs w:val="32"/>
-        </w:rPr>
-        <w:t xml:space="preserve">ni. Quando sono stati raggiunti si sale di livello. Il livelli sono: Scoperta, Competenza, Responsabilità. </w:t>
+        <w:t xml:space="preserve">Segue un percorso di crescita a più livelli detto sentiero. Per ogni livello insieme ad un capo si concordano 4 obbiettivi. Uno per ciascuno dei seguenti campi: fede, famiglia, scuola, relazioni. Quando sono stati raggiunti si sale di livello. Il livelli sono: Scoperta, Competenza, Responsabilità. </w:t>
       </w:r>
     </w:p>
     <w:p>
@@ -1153,15 +1617,7 @@
           <w:sz w:val="32"/>
           <w:szCs w:val="32"/>
         </w:rPr>
-        <w:t>E’ possibile prendere delle specialità. Una specialità si prende dimostrando delle competenze in quel determinato campo esempio: “Amico degli animal</w:t>
-      </w:r>
-      <w:r>
-        <w:rPr>
-          <w:rFonts w:asciiTheme="majorHAnsi" w:hAnsiTheme="majorHAnsi"/>
-          <w:sz w:val="32"/>
-          <w:szCs w:val="32"/>
-        </w:rPr>
-        <w:t>i” si prende conoscendo gli animali delle nostre colline, come rispettarli etc. etc. Le specialità sono molteplici.</w:t>
+        <w:t>E’ possibile prendere delle specialità. Una specialità si prende dimostrando delle competenze in quel determinato campo esempio: “Amico degli animali” si prende conoscendo gli animali delle nostre colline, come rispettarli etc. etc. Le specialità sono molteplici.</w:t>
       </w:r>
     </w:p>
     <w:p>
@@ -1180,15 +1636,7 @@
           <w:sz w:val="32"/>
           <w:szCs w:val="32"/>
         </w:rPr>
-        <w:t>Ogni reparto svolge delle attività in particolare delle uscite. Ma uscita è forse troppo generico. Verranno di seguito spiegate nel dettagli</w:t>
-      </w:r>
-      <w:r>
-        <w:rPr>
-          <w:rFonts w:asciiTheme="majorHAnsi" w:hAnsiTheme="majorHAnsi"/>
-          <w:sz w:val="32"/>
-          <w:szCs w:val="32"/>
-        </w:rPr>
-        <w:t>o:</w:t>
+        <w:t>Ogni reparto svolge delle attività in particolare delle uscite. Ma uscita è forse troppo generico. Verranno di seguito spiegate nel dettaglio:</w:t>
       </w:r>
     </w:p>
     <w:p>
@@ -1284,15 +1732,7 @@
           <w:sz w:val="32"/>
           <w:szCs w:val="32"/>
         </w:rPr>
-        <w:t>GEMELLAGGIO</w:t>
-      </w:r>
-      <w:r>
-        <w:rPr>
-          <w:rFonts w:asciiTheme="majorHAnsi" w:hAnsiTheme="majorHAnsi"/>
-          <w:sz w:val="32"/>
-          <w:szCs w:val="32"/>
-        </w:rPr>
-        <w:t>: si intende un escursione di 1 o più giorni di tutto il reparto insieme ad uno o più altri reparti.</w:t>
+        <w:t>GEMELLAGGIO: si intende un escursione di 1 o più giorni di tutto il reparto insieme ad uno o più altri reparti.</w:t>
       </w:r>
     </w:p>
     <w:p>
@@ -1458,15 +1898,7 @@
           <w:sz w:val="32"/>
           <w:szCs w:val="32"/>
         </w:rPr>
-        <w:t xml:space="preserve">Aggiunta membro in </w:t>
-      </w:r>
-      <w:r>
-        <w:rPr>
-          <w:rFonts w:asciiTheme="majorHAnsi" w:hAnsiTheme="majorHAnsi"/>
-          <w:sz w:val="32"/>
-          <w:szCs w:val="32"/>
-        </w:rPr>
-        <w:t>reparto e quindi in Squadriglia</w:t>
+        <w:t>Aggiunta membro in reparto e quindi in Squadriglia</w:t>
       </w:r>
     </w:p>
     <w:p>
@@ -1720,15 +2152,7 @@
           <w:sz w:val="32"/>
           <w:szCs w:val="32"/>
         </w:rPr>
-        <w:t>Per “Gestione della Squadriglia” si int</w:t>
-      </w:r>
-      <w:r>
-        <w:rPr>
-          <w:rFonts w:asciiTheme="majorHAnsi" w:hAnsiTheme="majorHAnsi"/>
-          <w:sz w:val="32"/>
-          <w:szCs w:val="32"/>
-        </w:rPr>
-        <w:t>ende:</w:t>
+        <w:t>Per “Gestione della Squadriglia” si intende:</w:t>
       </w:r>
     </w:p>
     <w:p>
@@ -1998,23 +2422,7 @@
           <w:sz w:val="32"/>
           <w:szCs w:val="32"/>
         </w:rPr>
-        <w:t xml:space="preserve"> </w:t>
-      </w:r>
-      <w:r>
-        <w:rPr>
-          <w:rFonts w:asciiTheme="majorHAnsi" w:hAnsiTheme="majorHAnsi"/>
-          <w:sz w:val="32"/>
-          <w:szCs w:val="32"/>
-        </w:rPr>
-        <w:t>partecipa agli scout da oltre 10 anni. In più il mondo scout presenta serie di regole standard precise valide per ogni gruppo in Italia. Questo aiuta a definire con precisione certe funzionalità dell’applicazione. In più si possono considerare varie espans</w:t>
-      </w:r>
-      <w:r>
-        <w:rPr>
-          <w:rFonts w:asciiTheme="majorHAnsi" w:hAnsiTheme="majorHAnsi"/>
-          <w:sz w:val="32"/>
-          <w:szCs w:val="32"/>
-        </w:rPr>
-        <w:t>ioni per il futuro.</w:t>
+        <w:t xml:space="preserve"> partecipa agli scout da oltre 10 anni. In più il mondo scout presenta serie di regole standard precise valide per ogni gruppo in Italia. Questo aiuta a definire con precisione certe funzionalità dell’applicazione. In più si possono considerare varie espansioni per il futuro.</w:t>
       </w:r>
     </w:p>
     <w:p>
@@ -2105,15 +2513,7 @@
           <w:sz w:val="32"/>
           <w:szCs w:val="32"/>
         </w:rPr>
-        <w:t>Sarebbe utile che l’applicativo oltre alle funzioni bas</w:t>
-      </w:r>
-      <w:r>
-        <w:rPr>
-          <w:rFonts w:asciiTheme="majorHAnsi" w:hAnsiTheme="majorHAnsi"/>
-          <w:sz w:val="32"/>
-          <w:szCs w:val="32"/>
-        </w:rPr>
-        <w:t>e fornisca i seguenti servizi:</w:t>
+        <w:t>Sarebbe utile che l’applicativo oltre alle funzioni base fornisca i seguenti servizi:</w:t>
       </w:r>
     </w:p>
     <w:p>
@@ -2273,15 +2673,7 @@
           <w:sz w:val="32"/>
           <w:szCs w:val="32"/>
         </w:rPr>
-        <w:t xml:space="preserve">In questo capitolo verrà spigato il design progettuale e i pattern scelti. </w:t>
-      </w:r>
-      <w:r>
-        <w:rPr>
-          <w:rFonts w:asciiTheme="majorHAnsi" w:hAnsiTheme="majorHAnsi"/>
-          <w:sz w:val="32"/>
-          <w:szCs w:val="32"/>
-        </w:rPr>
-        <w:t>Verranno inoltre elencati vantaggi e svantaggi del lavoro in team e problemi riscontrati. Verranno spiegate inoltre le parti più complesse del progetto.</w:t>
+        <w:t>In questo capitolo verrà spigato il design progettuale e i pattern scelti. Verranno inoltre elencati vantaggi e svantaggi del lavoro in team e problemi riscontrati. Verranno spiegate inoltre le parti più complesse del progetto.</w:t>
       </w:r>
     </w:p>
     <w:p>
@@ -2376,15 +2768,7 @@
           <w:sz w:val="32"/>
           <w:szCs w:val="32"/>
         </w:rPr>
-        <w:t>. Il model ha avuto il compito di descrivere gli elementi in causa valutando anche quali comportam</w:t>
-      </w:r>
-      <w:r>
-        <w:rPr>
-          <w:rFonts w:asciiTheme="majorHAnsi" w:hAnsiTheme="majorHAnsi"/>
-          <w:sz w:val="32"/>
-          <w:szCs w:val="32"/>
-        </w:rPr>
-        <w:t xml:space="preserve">enti avrebbe dovuto implementare e quali invece avrebbe dovuto lasciar implementare al controller. Gli elementi sono numerosi e vari. Il controller si occupa delle interazioni tra gli elementi e della gestione di essi. Mentre la </w:t>
+        <w:t xml:space="preserve">. Il model ha avuto il compito di descrivere gli elementi in causa valutando anche quali comportamenti avrebbe dovuto implementare e quali invece avrebbe dovuto lasciar implementare al controller. Gli elementi sono numerosi e vari. Il controller si occupa delle interazioni tra gli elementi e della gestione di essi. Mentre la </w:t>
       </w:r>
       <w:proofErr w:type="spellStart"/>
       <w:r>
@@ -2402,51 +2786,35 @@
           <w:sz w:val="32"/>
           <w:szCs w:val="32"/>
         </w:rPr>
-        <w:t xml:space="preserve"> fornisce un interfacci</w:t>
-      </w:r>
-      <w:r>
-        <w:rPr>
-          <w:rFonts w:asciiTheme="majorHAnsi" w:hAnsiTheme="majorHAnsi"/>
-          <w:sz w:val="32"/>
-          <w:szCs w:val="32"/>
-        </w:rPr>
-        <w:t xml:space="preserve">a grafica chiara e semplice da utilizzare. Ogni parte ha lavorato nella maniera più indipendente possibile. Nella nostra organizzazione il controller ha fatto da ponte tra Model e Grafica rendendo i due elementi completamente autonomi tra loro. </w:t>
-      </w:r>
-    </w:p>
-    <w:p>
-      <w:pPr>
-        <w:jc w:val="both"/>
-        <w:rPr>
-          <w:rFonts w:asciiTheme="majorHAnsi" w:hAnsiTheme="majorHAnsi"/>
-          <w:sz w:val="32"/>
-          <w:szCs w:val="32"/>
-        </w:rPr>
-      </w:pPr>
-    </w:p>
-    <w:p>
-      <w:pPr>
-        <w:jc w:val="both"/>
-        <w:rPr>
-          <w:rFonts w:asciiTheme="majorHAnsi" w:hAnsiTheme="majorHAnsi"/>
-          <w:sz w:val="32"/>
-          <w:szCs w:val="32"/>
-        </w:rPr>
-      </w:pPr>
-      <w:r>
-        <w:rPr>
-          <w:rFonts w:asciiTheme="majorHAnsi" w:hAnsiTheme="majorHAnsi"/>
-          <w:sz w:val="32"/>
-          <w:szCs w:val="32"/>
-        </w:rPr>
-        <w:t>I compiti</w:t>
-      </w:r>
-      <w:r>
-        <w:rPr>
-          <w:rFonts w:asciiTheme="majorHAnsi" w:hAnsiTheme="majorHAnsi"/>
-          <w:sz w:val="32"/>
-          <w:szCs w:val="32"/>
-        </w:rPr>
-        <w:t xml:space="preserve"> sono stati così ripartiti:</w:t>
+        <w:t xml:space="preserve"> fornisce un interfaccia grafica chiara e semplice da utilizzare. Ogni parte ha lavorato nella maniera più indipendente possibile. Nella nostra organizzazione il controller ha fatto da ponte tra Model e Grafica rendendo i due elementi completamente autonomi tra loro. </w:t>
+      </w:r>
+    </w:p>
+    <w:p>
+      <w:pPr>
+        <w:jc w:val="both"/>
+        <w:rPr>
+          <w:rFonts w:asciiTheme="majorHAnsi" w:hAnsiTheme="majorHAnsi"/>
+          <w:sz w:val="32"/>
+          <w:szCs w:val="32"/>
+        </w:rPr>
+      </w:pPr>
+    </w:p>
+    <w:p>
+      <w:pPr>
+        <w:jc w:val="both"/>
+        <w:rPr>
+          <w:rFonts w:asciiTheme="majorHAnsi" w:hAnsiTheme="majorHAnsi"/>
+          <w:sz w:val="32"/>
+          <w:szCs w:val="32"/>
+        </w:rPr>
+      </w:pPr>
+      <w:r>
+        <w:rPr>
+          <w:rFonts w:asciiTheme="majorHAnsi" w:hAnsiTheme="majorHAnsi"/>
+          <w:sz w:val="32"/>
+          <w:szCs w:val="32"/>
+        </w:rPr>
+        <w:t>I compiti sono stati così ripartiti:</w:t>
       </w:r>
     </w:p>
     <w:p>
@@ -2638,15 +3006,7 @@
           <w:sz w:val="32"/>
           <w:szCs w:val="32"/>
         </w:rPr>
-        <w:t>” si ponga da intermediario tra la Ent</w:t>
-      </w:r>
-      <w:r>
-        <w:rPr>
-          <w:rFonts w:asciiTheme="majorHAnsi" w:hAnsiTheme="majorHAnsi"/>
-          <w:sz w:val="32"/>
-          <w:szCs w:val="32"/>
-        </w:rPr>
-        <w:t xml:space="preserve">ry della </w:t>
+        <w:t xml:space="preserve">” si ponga da intermediario tra la Entry della </w:t>
       </w:r>
       <w:proofErr w:type="spellStart"/>
       <w:r>
@@ -2725,15 +3085,7 @@
           <w:sz w:val="32"/>
           <w:szCs w:val="32"/>
         </w:rPr>
-        <w:t xml:space="preserve"> implementando alcuni controlli </w:t>
-      </w:r>
-      <w:r>
-        <w:rPr>
-          <w:rFonts w:ascii="Cambria" w:hAnsi="Cambria"/>
-          <w:sz w:val="32"/>
-          <w:szCs w:val="32"/>
-        </w:rPr>
-        <w:t>sulla correttezza  delle operazioni effettuate e dei valori inseriti.</w:t>
+        <w:t xml:space="preserve"> implementando alcuni controlli sulla correttezza  delle operazioni effettuate e dei valori inseriti.</w:t>
       </w:r>
     </w:p>
     <w:p>
@@ -2855,15 +3207,7 @@
           <w:sz w:val="32"/>
           <w:szCs w:val="32"/>
         </w:rPr>
-        <w:t>L’ insieme delle classi è stato suddiviso in due b</w:t>
-      </w:r>
-      <w:r>
-        <w:rPr>
-          <w:rFonts w:ascii="Cambria" w:hAnsi="Cambria"/>
-          <w:sz w:val="32"/>
-          <w:szCs w:val="32"/>
-        </w:rPr>
-        <w:t>locchi, il primo riguardante i reparti e il secondo le escursioni.</w:t>
+        <w:t>L’ insieme delle classi è stato suddiviso in due blocchi, il primo riguardante i reparti e il secondo le escursioni.</w:t>
       </w:r>
     </w:p>
     <w:p>
@@ -3046,15 +3390,7 @@
           <w:sz w:val="32"/>
           <w:szCs w:val="32"/>
         </w:rPr>
-        <w:t xml:space="preserve">Le escursioni hanno molti punti in comune tra di </w:t>
-      </w:r>
-      <w:r>
-        <w:rPr>
-          <w:rFonts w:ascii="Cambria" w:hAnsi="Cambria"/>
-          <w:sz w:val="32"/>
-          <w:szCs w:val="32"/>
-        </w:rPr>
-        <w:t>loro (</w:t>
+        <w:t>Le escursioni hanno molti punti in comune tra di loro (</w:t>
       </w:r>
       <w:proofErr w:type="spellStart"/>
       <w:r>
@@ -3154,8 +3490,6 @@
           </wp:inline>
         </w:drawing>
       </w:r>
-      <w:bookmarkStart w:id="0" w:name="_GoBack"/>
-      <w:bookmarkEnd w:id="0"/>
     </w:p>
     <w:p>
       <w:pPr>
@@ -3196,29 +3530,30 @@
           <w:sz w:val="32"/>
           <w:szCs w:val="32"/>
         </w:rPr>
-        <w:t xml:space="preserve">Controllo delle date di </w:t>
-      </w:r>
-      <w:r>
+        <w:t>Controllo delle date di inizio e fine nelle varie escursioni.</w:t>
+      </w:r>
+    </w:p>
+    <w:p>
+      <w:pPr>
+        <w:ind w:left="720"/>
         <w:rPr>
           <w:rFonts w:ascii="Cambria" w:hAnsi="Cambria"/>
           <w:sz w:val="32"/>
           <w:szCs w:val="32"/>
         </w:rPr>
-        <w:t>inizio e fine nelle varie escursioni.</w:t>
-      </w:r>
-    </w:p>
-    <w:p>
-      <w:pPr>
-        <w:ind w:left="720"/>
+      </w:pPr>
+    </w:p>
+    <w:p>
+      <w:pPr>
         <w:rPr>
           <w:rFonts w:ascii="Cambria" w:hAnsi="Cambria"/>
-          <w:sz w:val="32"/>
-          <w:szCs w:val="32"/>
-        </w:rPr>
-      </w:pPr>
-    </w:p>
-    <w:p>
-      <w:pPr>
+          <w:b/>
+          <w:bCs/>
+          <w:sz w:val="32"/>
+          <w:szCs w:val="32"/>
+        </w:rPr>
+      </w:pPr>
+      <w:r>
         <w:rPr>
           <w:rFonts w:ascii="Cambria" w:hAnsi="Cambria"/>
           <w:b/>
@@ -3226,33 +3561,42 @@
           <w:sz w:val="32"/>
           <w:szCs w:val="32"/>
         </w:rPr>
-      </w:pPr>
-      <w:r>
+        <w:t>Soluzioni:</w:t>
+      </w:r>
+    </w:p>
+    <w:p>
+      <w:pPr>
         <w:rPr>
           <w:rFonts w:ascii="Cambria" w:hAnsi="Cambria"/>
-          <w:b/>
-          <w:bCs/>
-          <w:sz w:val="32"/>
-          <w:szCs w:val="32"/>
-        </w:rPr>
-        <w:t>Soluzioni:</w:t>
-      </w:r>
-    </w:p>
-    <w:p>
-      <w:pPr>
+          <w:sz w:val="32"/>
+          <w:szCs w:val="32"/>
+        </w:rPr>
+      </w:pPr>
+      <w:r>
         <w:rPr>
           <w:rFonts w:ascii="Cambria" w:hAnsi="Cambria"/>
           <w:sz w:val="32"/>
           <w:szCs w:val="32"/>
         </w:rPr>
-      </w:pPr>
+        <w:t xml:space="preserve">Si è scelto di implementare il metodo astratto di controllo nella classe astratta ed effettuare un </w:t>
+      </w:r>
+      <w:proofErr w:type="spellStart"/>
       <w:r>
         <w:rPr>
           <w:rFonts w:ascii="Cambria" w:hAnsi="Cambria"/>
           <w:sz w:val="32"/>
           <w:szCs w:val="32"/>
         </w:rPr>
-        <w:t xml:space="preserve">Si è scelto di implementare il metodo astratto di controllo nella classe astratta ed effettuare un </w:t>
+        <w:t>override</w:t>
+      </w:r>
+      <w:proofErr w:type="spellEnd"/>
+      <w:r>
+        <w:rPr>
+          <w:rFonts w:ascii="Cambria" w:hAnsi="Cambria"/>
+          <w:sz w:val="32"/>
+          <w:szCs w:val="32"/>
+        </w:rPr>
+        <w:t xml:space="preserve"> in ogni escursione per implementare le giuste regole di controllo ispirandomi al </w:t>
       </w:r>
       <w:proofErr w:type="spellStart"/>
       <w:r>
@@ -3261,7 +3605,7 @@
           <w:sz w:val="32"/>
           <w:szCs w:val="32"/>
         </w:rPr>
-        <w:t>override</w:t>
+        <w:t>Template</w:t>
       </w:r>
       <w:proofErr w:type="spellEnd"/>
       <w:r>
@@ -3270,33 +3614,7 @@
           <w:sz w:val="32"/>
           <w:szCs w:val="32"/>
         </w:rPr>
-        <w:t xml:space="preserve"> in ogni escursione per implementare le giuste regole di controllo ispirandomi al </w:t>
-      </w:r>
-      <w:proofErr w:type="spellStart"/>
-      <w:r>
-        <w:rPr>
-          <w:rFonts w:ascii="Cambria" w:hAnsi="Cambria"/>
-          <w:sz w:val="32"/>
-          <w:szCs w:val="32"/>
-        </w:rPr>
-        <w:t>Template</w:t>
-      </w:r>
-      <w:proofErr w:type="spellEnd"/>
-      <w:r>
-        <w:rPr>
-          <w:rFonts w:ascii="Cambria" w:hAnsi="Cambria"/>
-          <w:sz w:val="32"/>
-          <w:szCs w:val="32"/>
-        </w:rPr>
-        <w:t xml:space="preserve"> Method, </w:t>
-      </w:r>
-      <w:r>
-        <w:rPr>
-          <w:rFonts w:ascii="Cambria" w:hAnsi="Cambria"/>
-          <w:sz w:val="32"/>
-          <w:szCs w:val="32"/>
-        </w:rPr>
-        <w:t xml:space="preserve">un pattern progettuale della </w:t>
+        <w:t xml:space="preserve"> Method, un pattern progettuale della </w:t>
       </w:r>
       <w:proofErr w:type="spellStart"/>
       <w:r>
@@ -3386,15 +3704,7 @@
           <w:sz w:val="32"/>
           <w:szCs w:val="32"/>
         </w:rPr>
-        <w:t>Nel team il controller ha avuto come obbiettivo quello di fornire tutto ciò che la grafica necessitava, gestire i rapporti tra le varie entità, relazionare l’applicazione con il Sistema O</w:t>
-      </w:r>
-      <w:r>
-        <w:rPr>
-          <w:rFonts w:asciiTheme="majorHAnsi" w:hAnsiTheme="majorHAnsi"/>
-          <w:sz w:val="32"/>
-          <w:szCs w:val="32"/>
-        </w:rPr>
-        <w:t xml:space="preserve">perativo, creare gli oggetti e soprattutto rendere completamente autonomi tra loro </w:t>
+        <w:t xml:space="preserve">Nel team il controller ha avuto come obbiettivo quello di fornire tutto ciò che la grafica necessitava, gestire i rapporti tra le varie entità, relazionare l’applicazione con il Sistema Operativo, creare gli oggetti e soprattutto rendere completamente autonomi tra loro </w:t>
       </w:r>
       <w:proofErr w:type="spellStart"/>
       <w:r>
@@ -3652,15 +3962,7 @@
           <w:sz w:val="32"/>
           <w:szCs w:val="32"/>
         </w:rPr>
-        <w:t xml:space="preserve"> può</w:t>
-      </w:r>
-      <w:r>
-        <w:rPr>
-          <w:rFonts w:asciiTheme="majorHAnsi" w:hAnsiTheme="majorHAnsi"/>
-          <w:sz w:val="32"/>
-          <w:szCs w:val="32"/>
-        </w:rPr>
-        <w:t xml:space="preserve"> fare ricerche e visualizzazioni, senza toccare il reparto effettivo. Unit fornisce poi anche il nome per il salvataggio. Grazie alla “Unit” Model e </w:t>
+        <w:t xml:space="preserve"> può fare ricerche e visualizzazioni, senza toccare il reparto effettivo. Unit fornisce poi anche il nome per il salvataggio. Grazie alla “Unit” Model e </w:t>
       </w:r>
       <w:proofErr w:type="spellStart"/>
       <w:r>
@@ -3678,15 +3980,7 @@
           <w:sz w:val="32"/>
           <w:szCs w:val="32"/>
         </w:rPr>
-        <w:t xml:space="preserve"> hanno potuto lavorare in parallelo indipendenti. Per salvataggio è stato scelto di usare la Serializza</w:t>
-      </w:r>
-      <w:r>
-        <w:rPr>
-          <w:rFonts w:asciiTheme="majorHAnsi" w:hAnsiTheme="majorHAnsi"/>
-          <w:sz w:val="32"/>
-          <w:szCs w:val="32"/>
-        </w:rPr>
-        <w:t>zione e la scrittura dell’intero oggetto. Al file creato viene aggiunta l’estensione “.</w:t>
+        <w:t xml:space="preserve"> hanno potuto lavorare in parallelo indipendenti. Per salvataggio è stato scelto di usare la Serializzazione e la scrittura dell’intero oggetto. Al file creato viene aggiunta l’estensione “.</w:t>
       </w:r>
       <w:proofErr w:type="spellStart"/>
       <w:r>
@@ -3722,15 +4016,7 @@
           <w:sz w:val="32"/>
           <w:szCs w:val="32"/>
         </w:rPr>
-        <w:t>”. All’interno troviamo un file “ImpScout.txt” che contiene le im</w:t>
-      </w:r>
-      <w:r>
-        <w:rPr>
-          <w:rFonts w:asciiTheme="majorHAnsi" w:hAnsiTheme="majorHAnsi"/>
-          <w:sz w:val="32"/>
-          <w:szCs w:val="32"/>
-        </w:rPr>
-        <w:t xml:space="preserve">postazioni. Al momento contiene solo la directory di salvataggio. </w:t>
+        <w:t xml:space="preserve">”. All’interno troviamo un file “ImpScout.txt” che contiene le impostazioni. Al momento contiene solo la directory di salvataggio. </w:t>
       </w:r>
       <w:r>
         <w:rPr>
@@ -3896,15 +4182,7 @@
           <w:sz w:val="32"/>
           <w:szCs w:val="32"/>
         </w:rPr>
-        <w:t xml:space="preserve">Per la creazione degli oggetti è </w:t>
-      </w:r>
-      <w:r>
-        <w:rPr>
-          <w:rFonts w:asciiTheme="majorHAnsi" w:hAnsiTheme="majorHAnsi"/>
-          <w:sz w:val="32"/>
-          <w:szCs w:val="32"/>
-        </w:rPr>
-        <w:t>stato scelto un metodo “</w:t>
+        <w:t>Per la creazione degli oggetti è stato scelto un metodo “</w:t>
       </w:r>
       <w:proofErr w:type="spellStart"/>
       <w:r>
@@ -3922,15 +4200,7 @@
           <w:sz w:val="32"/>
           <w:szCs w:val="32"/>
         </w:rPr>
-        <w:t>” Statico ovvero una classe che presentasse per ogni oggetto istanziabile un metodo statico per la creazione di esso. Sono presenti più metodi, uno per ogni costruttore ma può capitare di avere più metodi per descrivere megli</w:t>
-      </w:r>
-      <w:r>
-        <w:rPr>
-          <w:rFonts w:asciiTheme="majorHAnsi" w:hAnsiTheme="majorHAnsi"/>
-          <w:sz w:val="32"/>
-          <w:szCs w:val="32"/>
-        </w:rPr>
-        <w:t>o il comportamento di alcuni oggetti. Ad esempio l’oggetto capo ha un solo costruttore e accetta una variabile che setta il sesso. Nella “</w:t>
+        <w:t>” Statico ovvero una classe che presentasse per ogni oggetto istanziabile un metodo statico per la creazione di esso. Sono presenti più metodi, uno per ogni costruttore ma può capitare di avere più metodi per descrivere meglio il comportamento di alcuni oggetti. Ad esempio l’oggetto capo ha un solo costruttore e accetta una variabile che setta il sesso. Nella “</w:t>
       </w:r>
       <w:proofErr w:type="spellStart"/>
       <w:r>
@@ -3984,15 +4254,7 @@
           <w:sz w:val="32"/>
           <w:szCs w:val="32"/>
         </w:rPr>
-        <w:t xml:space="preserve">” che producono un capo maschio e uno femmina settando il sesso </w:t>
-      </w:r>
-      <w:r>
-        <w:rPr>
-          <w:rFonts w:asciiTheme="majorHAnsi" w:hAnsiTheme="majorHAnsi"/>
-          <w:sz w:val="32"/>
-          <w:szCs w:val="32"/>
-        </w:rPr>
-        <w:t>in automatico.</w:t>
+        <w:t>” che producono un capo maschio e uno femmina settando il sesso in automatico.</w:t>
       </w:r>
     </w:p>
     <w:p>
@@ -4064,15 +4326,7 @@
           <w:sz w:val="32"/>
           <w:szCs w:val="32"/>
         </w:rPr>
-        <w:t>” ovvero sono</w:t>
-      </w:r>
-      <w:r>
-        <w:rPr>
-          <w:rFonts w:asciiTheme="majorHAnsi" w:hAnsiTheme="majorHAnsi"/>
-          <w:sz w:val="32"/>
-          <w:szCs w:val="32"/>
-        </w:rPr>
-        <w:t xml:space="preserve"> stati scritti svariati comparatori tramite Lambda e un unico metodo di </w:t>
+        <w:t xml:space="preserve">” ovvero sono stati scritti svariati comparatori tramite Lambda e un unico metodo di </w:t>
       </w:r>
       <w:proofErr w:type="spellStart"/>
       <w:r>
@@ -4108,15 +4362,7 @@
           <w:sz w:val="32"/>
           <w:szCs w:val="32"/>
         </w:rPr>
-        <w:t xml:space="preserve"> generica. Ogni classe include in sé l’oggetto generico e mette a disposizione dei metodi più s</w:t>
-      </w:r>
-      <w:r>
-        <w:rPr>
-          <w:rFonts w:asciiTheme="majorHAnsi" w:hAnsiTheme="majorHAnsi"/>
-          <w:sz w:val="32"/>
-          <w:szCs w:val="32"/>
-        </w:rPr>
-        <w:t>pecifici e gli opportuni comparatori. Questo pattern che per definizione “svincola l’Algoritmo dalla classe” permette di avere una classe efficiente e semplice da modificare per implementazioni future.</w:t>
+        <w:t xml:space="preserve"> generica. Ogni classe include in sé l’oggetto generico e mette a disposizione dei metodi più specifici e gli opportuni comparatori. Questo pattern che per definizione “svincola l’Algoritmo dalla classe” permette di avere una classe efficiente e semplice da modificare per implementazioni future.</w:t>
       </w:r>
     </w:p>
     <w:p>
@@ -4453,15 +4699,7 @@
           <w:sz w:val="32"/>
           <w:szCs w:val="32"/>
         </w:rPr>
-        <w:t xml:space="preserve"> poiché gli extra sono stati implementati una volta finito il proprio lavoro per i req</w:t>
-      </w:r>
-      <w:r>
-        <w:rPr>
-          <w:rFonts w:asciiTheme="majorHAnsi" w:hAnsiTheme="majorHAnsi"/>
-          <w:sz w:val="32"/>
-          <w:szCs w:val="32"/>
-        </w:rPr>
-        <w:t xml:space="preserve">uisiti minimi. Avendo terminato in tempi molto diversi non è stato possibile lavorare di gruppo. </w:t>
+        <w:t xml:space="preserve"> poiché gli extra sono stati implementati una volta finito il proprio lavoro per i requisiti minimi. Avendo terminato in tempi molto diversi non è stato possibile lavorare di gruppo. </w:t>
       </w:r>
     </w:p>
     <w:p>
@@ -4518,15 +4756,7 @@
           <w:sz w:val="32"/>
           <w:szCs w:val="32"/>
         </w:rPr>
-        <w:t xml:space="preserve">L’obbiettivo era avvisare per ogni evento creato automaticamente il genitore o chi ne faceva le veci di ogni ragazzo tramite una mail automatica. </w:t>
-      </w:r>
-      <w:r>
-        <w:rPr>
-          <w:rFonts w:asciiTheme="majorHAnsi" w:hAnsiTheme="majorHAnsi"/>
-          <w:sz w:val="32"/>
-          <w:szCs w:val="32"/>
-        </w:rPr>
-        <w:t>I problemi riscontrati erano:</w:t>
+        <w:t>L’obbiettivo era avvisare per ogni evento creato automaticamente il genitore o chi ne faceva le veci di ogni ragazzo tramite una mail automatica. I problemi riscontrati erano:</w:t>
       </w:r>
     </w:p>
     <w:p>
@@ -4636,15 +4866,7 @@
           <w:sz w:val="32"/>
           <w:szCs w:val="32"/>
         </w:rPr>
-        <w:t>E’ stata utilizzata la li</w:t>
-      </w:r>
-      <w:r>
-        <w:rPr>
-          <w:rFonts w:asciiTheme="majorHAnsi" w:hAnsiTheme="majorHAnsi"/>
-          <w:sz w:val="32"/>
-          <w:szCs w:val="32"/>
-        </w:rPr>
-        <w:t>breria “</w:t>
+        <w:t>E’ stata utilizzata la libreria “</w:t>
       </w:r>
       <w:proofErr w:type="spellStart"/>
       <w:r>
@@ -4735,16 +4957,7 @@
           <w:szCs w:val="32"/>
         </w:rPr>
         <w:lastRenderedPageBreak/>
-        <w:t xml:space="preserve">ACQUISIZIONE </w:t>
-      </w:r>
-      <w:r>
-        <w:rPr>
-          <w:rFonts w:asciiTheme="majorHAnsi" w:hAnsiTheme="majorHAnsi"/>
-          <w:b/>
-          <w:sz w:val="32"/>
-          <w:szCs w:val="32"/>
-        </w:rPr>
-        <w:t>EVENTI DA BUONA CACCIA</w:t>
+        <w:t>ACQUISIZIONE EVENTI DA BUONA CACCIA</w:t>
       </w:r>
     </w:p>
     <w:p>
@@ -4779,15 +4992,7 @@
           <w:sz w:val="32"/>
           <w:szCs w:val="32"/>
         </w:rPr>
-        <w:t>) e manipolando le stringhe in modo</w:t>
-      </w:r>
-      <w:r>
-        <w:rPr>
-          <w:rFonts w:asciiTheme="majorHAnsi" w:hAnsiTheme="majorHAnsi"/>
-          <w:sz w:val="32"/>
-          <w:szCs w:val="32"/>
-        </w:rPr>
-        <w:t xml:space="preserve"> da ricavare tutti i dati necessari. </w:t>
+        <w:t xml:space="preserve">) e manipolando le stringhe in modo da ricavare tutti i dati necessari. </w:t>
       </w:r>
     </w:p>
     <w:p>
@@ -4831,15 +5036,7 @@
           <w:sz w:val="32"/>
           <w:szCs w:val="32"/>
         </w:rPr>
-        <w:t>l’AGESCI ( Organo a capo del sito ) non mette a disposizione API, quindi si è dovuta implementare una piccola classe che si interfacciasse con il sito, che ha richiesto molto tempo. Per tanto non è stato possi</w:t>
-      </w:r>
-      <w:r>
-        <w:rPr>
-          <w:rFonts w:asciiTheme="majorHAnsi" w:hAnsiTheme="majorHAnsi"/>
-          <w:sz w:val="32"/>
-          <w:szCs w:val="32"/>
-        </w:rPr>
-        <w:t xml:space="preserve">bile trovare soluzioni robuste a futuri cambiamenti del codice html della pagina. </w:t>
+        <w:t xml:space="preserve">l’AGESCI ( Organo a capo del sito ) non mette a disposizione API, quindi si è dovuta implementare una piccola classe che si interfacciasse con il sito, che ha richiesto molto tempo. Per tanto non è stato possibile trovare soluzioni robuste a futuri cambiamenti del codice html della pagina. </w:t>
       </w:r>
     </w:p>
     <w:p>
@@ -4860,15 +5057,7 @@
           <w:sz w:val="32"/>
           <w:szCs w:val="32"/>
         </w:rPr>
-        <w:t>Questo Extra implementa una funzione che apre il browser di default del sistema per raggiungere la descrizione del singolo evento sul sito di buona caccia. Questa funzione n</w:t>
-      </w:r>
-      <w:r>
-        <w:rPr>
-          <w:rFonts w:asciiTheme="majorHAnsi" w:hAnsiTheme="majorHAnsi"/>
-          <w:sz w:val="32"/>
-          <w:szCs w:val="32"/>
-        </w:rPr>
-        <w:t xml:space="preserve">on è garantita su tutti i sistemi operativi. La compatibilità è garantita con : Windows (tutti), </w:t>
+        <w:t xml:space="preserve">Questo Extra implementa una funzione che apre il browser di default del sistema per raggiungere la descrizione del singolo evento sul sito di buona caccia. Questa funzione non è garantita su tutti i sistemi operativi. La compatibilità è garantita con : Windows (tutti), </w:t>
       </w:r>
     </w:p>
     <w:p>
@@ -4902,15 +5091,7 @@
           <w:sz w:val="32"/>
           <w:szCs w:val="32"/>
         </w:rPr>
-        <w:t>Per arginare il problema è stato inserito il link nell’interfaccia in modo da permettere all’utente anche su sistemi operativi non supportati di collegarsi c</w:t>
-      </w:r>
-      <w:r>
-        <w:rPr>
-          <w:rFonts w:asciiTheme="majorHAnsi" w:hAnsiTheme="majorHAnsi"/>
-          <w:sz w:val="32"/>
-          <w:szCs w:val="32"/>
-        </w:rPr>
-        <w:t xml:space="preserve">omunque al sito dell’evento. </w:t>
+        <w:t xml:space="preserve">Per arginare il problema è stato inserito il link nell’interfaccia in modo da permettere all’utente anche su sistemi operativi non supportati di collegarsi comunque al sito dell’evento. </w:t>
       </w:r>
     </w:p>
     <w:p>
@@ -5184,15 +5365,7 @@
           <w:sz w:val="32"/>
           <w:szCs w:val="32"/>
         </w:rPr>
-        <w:t xml:space="preserve">”. </w:t>
-      </w:r>
-      <w:r>
-        <w:rPr>
-          <w:rFonts w:asciiTheme="majorHAnsi" w:hAnsiTheme="majorHAnsi"/>
-          <w:sz w:val="32"/>
-          <w:szCs w:val="32"/>
-        </w:rPr>
-        <w:t>Sono state testate le funzioni più importanti.</w:t>
+        <w:t>”. Sono state testate le funzioni più importanti.</w:t>
       </w:r>
     </w:p>
     <w:p>
@@ -5270,15 +5443,7 @@
           <w:sz w:val="32"/>
           <w:szCs w:val="32"/>
         </w:rPr>
-        <w:t xml:space="preserve"> il programma è stato lanciato e testato in varie condizioni, testando gli inserimenti, cercando i bug o semplici errori grafici</w:t>
-      </w:r>
-      <w:r>
-        <w:rPr>
-          <w:rFonts w:asciiTheme="majorHAnsi" w:hAnsiTheme="majorHAnsi"/>
-          <w:sz w:val="32"/>
-          <w:szCs w:val="32"/>
-        </w:rPr>
-        <w:t>.</w:t>
+        <w:t xml:space="preserve"> il programma è stato lanciato e testato in varie condizioni, testando gli inserimenti, cercando i bug o semplici errori grafici.</w:t>
       </w:r>
     </w:p>
     <w:p>
@@ -5520,15 +5685,7 @@
           <w:sz w:val="32"/>
           <w:szCs w:val="32"/>
         </w:rPr>
-        <w:t xml:space="preserve"> dove ci sono le cla</w:t>
-      </w:r>
-      <w:r>
-        <w:rPr>
-          <w:rFonts w:asciiTheme="majorHAnsi" w:hAnsiTheme="majorHAnsi"/>
-          <w:sz w:val="32"/>
-          <w:szCs w:val="32"/>
-        </w:rPr>
-        <w:t xml:space="preserve">ssi di </w:t>
+        <w:t xml:space="preserve"> dove ci sono le classi di </w:t>
       </w:r>
       <w:proofErr w:type="spellStart"/>
       <w:r>
@@ -5694,15 +5851,7 @@
           <w:sz w:val="32"/>
           <w:szCs w:val="32"/>
         </w:rPr>
-        <w:t xml:space="preserve"> ha </w:t>
-      </w:r>
-      <w:r>
-        <w:rPr>
-          <w:rFonts w:asciiTheme="majorHAnsi" w:hAnsiTheme="majorHAnsi"/>
-          <w:sz w:val="32"/>
-          <w:szCs w:val="32"/>
-        </w:rPr>
-        <w:t>i seguenti Package:</w:t>
+        <w:t xml:space="preserve"> ha i seguenti Package:</w:t>
       </w:r>
     </w:p>
     <w:p>
@@ -5782,15 +5931,7 @@
           <w:sz w:val="32"/>
           <w:szCs w:val="32"/>
         </w:rPr>
-        <w:t xml:space="preserve">Inizialmente si sono decise le linee guida da seguire per ognuno in modo che gli studenti potessero lavorare in massima autonomia. Data l’inesperienza del team e il poco dettaglio di descrizione iniziale, ci sono state </w:t>
-      </w:r>
-      <w:r>
-        <w:rPr>
-          <w:rFonts w:asciiTheme="majorHAnsi" w:hAnsiTheme="majorHAnsi"/>
-          <w:sz w:val="32"/>
-          <w:szCs w:val="32"/>
-        </w:rPr>
-        <w:t xml:space="preserve">alcune modifiche in corso d’opera ridefinendo dei dettagli allungando così i tempi. E’ stato subito evidente che una volta </w:t>
+        <w:t xml:space="preserve">Inizialmente si sono decise le linee guida da seguire per ognuno in modo che gli studenti potessero lavorare in massima autonomia. Data l’inesperienza del team e il poco dettaglio di descrizione iniziale, ci sono state alcune modifiche in corso d’opera ridefinendo dei dettagli allungando così i tempi. E’ stato subito evidente che una volta </w:t>
       </w:r>
       <w:r>
         <w:rPr>
@@ -5799,15 +5940,7 @@
           <w:szCs w:val="32"/>
         </w:rPr>
         <w:lastRenderedPageBreak/>
-        <w:t xml:space="preserve">organizzate le parti secondo il pattern architetturale MVC il team ha potuto lavorare velocemente senza troppi intoppi. La parte più </w:t>
-      </w:r>
-      <w:r>
-        <w:rPr>
-          <w:rFonts w:asciiTheme="majorHAnsi" w:hAnsiTheme="majorHAnsi"/>
-          <w:sz w:val="32"/>
-          <w:szCs w:val="32"/>
-        </w:rPr>
-        <w:t>lunga è stata senza dubbio quella di “</w:t>
+        <w:t>organizzate le parti secondo il pattern architetturale MVC il team ha potuto lavorare velocemente senza troppi intoppi. La parte più lunga è stata senza dubbio quella di “</w:t>
       </w:r>
       <w:proofErr w:type="spellStart"/>
       <w:r>
@@ -5895,15 +6028,7 @@
           <w:sz w:val="32"/>
           <w:szCs w:val="32"/>
         </w:rPr>
-        <w:t>A seguito delle conoscenze apprese e del risultato ottenuto ci riteniamo soddisfatti del progetto. Molto utile è stata l’esperienza del team, e del pattern MVC. Il p</w:t>
-      </w:r>
-      <w:r>
-        <w:rPr>
-          <w:rFonts w:asciiTheme="majorHAnsi" w:hAnsiTheme="majorHAnsi"/>
-          <w:sz w:val="32"/>
-          <w:szCs w:val="32"/>
-        </w:rPr>
-        <w:t xml:space="preserve">rogramma funziona bene e si accosta molto all’idea iniziale. Verrà proposto nel prossimo anno, da Lorenzo </w:t>
+        <w:t xml:space="preserve">A seguito delle conoscenze apprese e del risultato ottenuto ci riteniamo soddisfatti del progetto. Molto utile è stata l’esperienza del team, e del pattern MVC. Il programma funziona bene e si accosta molto all’idea iniziale. Verrà proposto nel prossimo anno, da Lorenzo </w:t>
       </w:r>
       <w:proofErr w:type="spellStart"/>
       <w:r>
@@ -6008,7 +6133,7 @@
           <w:rPr>
             <w:noProof/>
           </w:rPr>
-          <w:t>17</w:t>
+          <w:t>1</w:t>
         </w:r>
         <w:r>
           <w:fldChar w:fldCharType="end"/>
@@ -6052,6 +6177,92 @@
 <file path=word/numbering.xml><?xml version="1.0" encoding="utf-8"?>
 <w:numbering xmlns:wpc="http://schemas.microsoft.com/office/word/2010/wordprocessingCanvas" xmlns:mc="http://schemas.openxmlformats.org/markup-compatibility/2006" xmlns:o="urn:schemas-microsoft-com:office:office" xmlns:r="http://schemas.openxmlformats.org/officeDocument/2006/relationships" xmlns:m="http://schemas.openxmlformats.org/officeDocument/2006/math" xmlns:v="urn:schemas-microsoft-com:vml" xmlns:wp14="http://schemas.microsoft.com/office/word/2010/wordprocessingDrawing" xmlns:wp="http://schemas.openxmlformats.org/drawingml/2006/wordprocessingDrawing" xmlns:w10="urn:schemas-microsoft-com:office:word" xmlns:w="http://schemas.openxmlformats.org/wordprocessingml/2006/main" xmlns:w14="http://schemas.microsoft.com/office/word/2010/wordml" xmlns:wpg="http://schemas.microsoft.com/office/word/2010/wordprocessingGroup" xmlns:wpi="http://schemas.microsoft.com/office/word/2010/wordprocessingInk" xmlns:wne="http://schemas.microsoft.com/office/word/2006/wordml" xmlns:wps="http://schemas.microsoft.com/office/word/2010/wordprocessingShape" mc:Ignorable="w14 wp14">
   <w:abstractNum w:abstractNumId="0">
+    <w:nsid w:val="01C93322"/>
+    <w:multiLevelType w:val="multilevel"/>
+    <w:tmpl w:val="0410001F"/>
+    <w:lvl w:ilvl="0">
+      <w:start w:val="1"/>
+      <w:numFmt w:val="decimal"/>
+      <w:lvlText w:val="%1."/>
+      <w:lvlJc w:val="left"/>
+      <w:pPr>
+        <w:ind w:left="360" w:hanging="360"/>
+      </w:pPr>
+    </w:lvl>
+    <w:lvl w:ilvl="1">
+      <w:start w:val="1"/>
+      <w:numFmt w:val="decimal"/>
+      <w:lvlText w:val="%1.%2."/>
+      <w:lvlJc w:val="left"/>
+      <w:pPr>
+        <w:ind w:left="792" w:hanging="432"/>
+      </w:pPr>
+    </w:lvl>
+    <w:lvl w:ilvl="2">
+      <w:start w:val="1"/>
+      <w:numFmt w:val="decimal"/>
+      <w:lvlText w:val="%1.%2.%3."/>
+      <w:lvlJc w:val="left"/>
+      <w:pPr>
+        <w:ind w:left="1224" w:hanging="504"/>
+      </w:pPr>
+    </w:lvl>
+    <w:lvl w:ilvl="3">
+      <w:start w:val="1"/>
+      <w:numFmt w:val="decimal"/>
+      <w:lvlText w:val="%1.%2.%3.%4."/>
+      <w:lvlJc w:val="left"/>
+      <w:pPr>
+        <w:ind w:left="1728" w:hanging="648"/>
+      </w:pPr>
+    </w:lvl>
+    <w:lvl w:ilvl="4">
+      <w:start w:val="1"/>
+      <w:numFmt w:val="decimal"/>
+      <w:lvlText w:val="%1.%2.%3.%4.%5."/>
+      <w:lvlJc w:val="left"/>
+      <w:pPr>
+        <w:ind w:left="2232" w:hanging="792"/>
+      </w:pPr>
+    </w:lvl>
+    <w:lvl w:ilvl="5">
+      <w:start w:val="1"/>
+      <w:numFmt w:val="decimal"/>
+      <w:lvlText w:val="%1.%2.%3.%4.%5.%6."/>
+      <w:lvlJc w:val="left"/>
+      <w:pPr>
+        <w:ind w:left="2736" w:hanging="936"/>
+      </w:pPr>
+    </w:lvl>
+    <w:lvl w:ilvl="6">
+      <w:start w:val="1"/>
+      <w:numFmt w:val="decimal"/>
+      <w:lvlText w:val="%1.%2.%3.%4.%5.%6.%7."/>
+      <w:lvlJc w:val="left"/>
+      <w:pPr>
+        <w:ind w:left="3240" w:hanging="1080"/>
+      </w:pPr>
+    </w:lvl>
+    <w:lvl w:ilvl="7">
+      <w:start w:val="1"/>
+      <w:numFmt w:val="decimal"/>
+      <w:lvlText w:val="%1.%2.%3.%4.%5.%6.%7.%8."/>
+      <w:lvlJc w:val="left"/>
+      <w:pPr>
+        <w:ind w:left="3744" w:hanging="1224"/>
+      </w:pPr>
+    </w:lvl>
+    <w:lvl w:ilvl="8">
+      <w:start w:val="1"/>
+      <w:numFmt w:val="decimal"/>
+      <w:lvlText w:val="%1.%2.%3.%4.%5.%6.%7.%8.%9."/>
+      <w:lvlJc w:val="left"/>
+      <w:pPr>
+        <w:ind w:left="4320" w:hanging="1440"/>
+      </w:pPr>
+    </w:lvl>
+  </w:abstractNum>
+  <w:abstractNum w:abstractNumId="1">
     <w:nsid w:val="03E222B6"/>
     <w:multiLevelType w:val="multilevel"/>
     <w:tmpl w:val="B40CC7F2"/>
@@ -6191,7 +6402,93 @@
       </w:rPr>
     </w:lvl>
   </w:abstractNum>
-  <w:abstractNum w:abstractNumId="1">
+  <w:abstractNum w:abstractNumId="2">
+    <w:nsid w:val="08392B1B"/>
+    <w:multiLevelType w:val="multilevel"/>
+    <w:tmpl w:val="0410001F"/>
+    <w:lvl w:ilvl="0">
+      <w:start w:val="1"/>
+      <w:numFmt w:val="decimal"/>
+      <w:lvlText w:val="%1."/>
+      <w:lvlJc w:val="left"/>
+      <w:pPr>
+        <w:ind w:left="360" w:hanging="360"/>
+      </w:pPr>
+    </w:lvl>
+    <w:lvl w:ilvl="1">
+      <w:start w:val="1"/>
+      <w:numFmt w:val="decimal"/>
+      <w:lvlText w:val="%1.%2."/>
+      <w:lvlJc w:val="left"/>
+      <w:pPr>
+        <w:ind w:left="792" w:hanging="432"/>
+      </w:pPr>
+    </w:lvl>
+    <w:lvl w:ilvl="2">
+      <w:start w:val="1"/>
+      <w:numFmt w:val="decimal"/>
+      <w:lvlText w:val="%1.%2.%3."/>
+      <w:lvlJc w:val="left"/>
+      <w:pPr>
+        <w:ind w:left="1224" w:hanging="504"/>
+      </w:pPr>
+    </w:lvl>
+    <w:lvl w:ilvl="3">
+      <w:start w:val="1"/>
+      <w:numFmt w:val="decimal"/>
+      <w:lvlText w:val="%1.%2.%3.%4."/>
+      <w:lvlJc w:val="left"/>
+      <w:pPr>
+        <w:ind w:left="1728" w:hanging="648"/>
+      </w:pPr>
+    </w:lvl>
+    <w:lvl w:ilvl="4">
+      <w:start w:val="1"/>
+      <w:numFmt w:val="decimal"/>
+      <w:lvlText w:val="%1.%2.%3.%4.%5."/>
+      <w:lvlJc w:val="left"/>
+      <w:pPr>
+        <w:ind w:left="2232" w:hanging="792"/>
+      </w:pPr>
+    </w:lvl>
+    <w:lvl w:ilvl="5">
+      <w:start w:val="1"/>
+      <w:numFmt w:val="decimal"/>
+      <w:lvlText w:val="%1.%2.%3.%4.%5.%6."/>
+      <w:lvlJc w:val="left"/>
+      <w:pPr>
+        <w:ind w:left="2736" w:hanging="936"/>
+      </w:pPr>
+    </w:lvl>
+    <w:lvl w:ilvl="6">
+      <w:start w:val="1"/>
+      <w:numFmt w:val="decimal"/>
+      <w:lvlText w:val="%1.%2.%3.%4.%5.%6.%7."/>
+      <w:lvlJc w:val="left"/>
+      <w:pPr>
+        <w:ind w:left="3240" w:hanging="1080"/>
+      </w:pPr>
+    </w:lvl>
+    <w:lvl w:ilvl="7">
+      <w:start w:val="1"/>
+      <w:numFmt w:val="decimal"/>
+      <w:lvlText w:val="%1.%2.%3.%4.%5.%6.%7.%8."/>
+      <w:lvlJc w:val="left"/>
+      <w:pPr>
+        <w:ind w:left="3744" w:hanging="1224"/>
+      </w:pPr>
+    </w:lvl>
+    <w:lvl w:ilvl="8">
+      <w:start w:val="1"/>
+      <w:numFmt w:val="decimal"/>
+      <w:lvlText w:val="%1.%2.%3.%4.%5.%6.%7.%8.%9."/>
+      <w:lvlJc w:val="left"/>
+      <w:pPr>
+        <w:ind w:left="4320" w:hanging="1440"/>
+      </w:pPr>
+    </w:lvl>
+  </w:abstractNum>
+  <w:abstractNum w:abstractNumId="3">
     <w:nsid w:val="15300BD4"/>
     <w:multiLevelType w:val="multilevel"/>
     <w:tmpl w:val="DDC8DEF4"/>
@@ -6304,7 +6601,7 @@
       </w:rPr>
     </w:lvl>
   </w:abstractNum>
-  <w:abstractNum w:abstractNumId="2">
+  <w:abstractNum w:abstractNumId="4">
     <w:nsid w:val="187F6BE6"/>
     <w:multiLevelType w:val="multilevel"/>
     <w:tmpl w:val="569E74A2"/>
@@ -6444,7 +6741,7 @@
       </w:rPr>
     </w:lvl>
   </w:abstractNum>
-  <w:abstractNum w:abstractNumId="3">
+  <w:abstractNum w:abstractNumId="5">
     <w:nsid w:val="1AB41C0B"/>
     <w:multiLevelType w:val="multilevel"/>
     <w:tmpl w:val="2C0C55EC"/>
@@ -6530,7 +6827,7 @@
       </w:pPr>
     </w:lvl>
   </w:abstractNum>
-  <w:abstractNum w:abstractNumId="4">
+  <w:abstractNum w:abstractNumId="6">
     <w:nsid w:val="220C5013"/>
     <w:multiLevelType w:val="multilevel"/>
     <w:tmpl w:val="550ACF98"/>
@@ -6643,7 +6940,7 @@
       </w:rPr>
     </w:lvl>
   </w:abstractNum>
-  <w:abstractNum w:abstractNumId="5">
+  <w:abstractNum w:abstractNumId="7">
     <w:nsid w:val="22195223"/>
     <w:multiLevelType w:val="multilevel"/>
     <w:tmpl w:val="B3B4AE1E"/>
@@ -6765,7 +7062,7 @@
       </w:pPr>
     </w:lvl>
   </w:abstractNum>
-  <w:abstractNum w:abstractNumId="6">
+  <w:abstractNum w:abstractNumId="8">
     <w:nsid w:val="232F78B5"/>
     <w:multiLevelType w:val="multilevel"/>
     <w:tmpl w:val="240C6DF6"/>
@@ -6878,7 +7175,7 @@
       </w:rPr>
     </w:lvl>
   </w:abstractNum>
-  <w:abstractNum w:abstractNumId="7">
+  <w:abstractNum w:abstractNumId="9">
     <w:nsid w:val="2A4D1612"/>
     <w:multiLevelType w:val="multilevel"/>
     <w:tmpl w:val="DBDE6DDE"/>
@@ -6991,7 +7288,7 @@
       </w:rPr>
     </w:lvl>
   </w:abstractNum>
-  <w:abstractNum w:abstractNumId="8">
+  <w:abstractNum w:abstractNumId="10">
     <w:nsid w:val="381C4366"/>
     <w:multiLevelType w:val="multilevel"/>
     <w:tmpl w:val="CF8E26C4"/>
@@ -7104,7 +7401,7 @@
       </w:rPr>
     </w:lvl>
   </w:abstractNum>
-  <w:abstractNum w:abstractNumId="9">
+  <w:abstractNum w:abstractNumId="11">
     <w:nsid w:val="3F0B5691"/>
     <w:multiLevelType w:val="multilevel"/>
     <w:tmpl w:val="8792676E"/>
@@ -7217,7 +7514,7 @@
       </w:rPr>
     </w:lvl>
   </w:abstractNum>
-  <w:abstractNum w:abstractNumId="10">
+  <w:abstractNum w:abstractNumId="12">
     <w:nsid w:val="4AE73609"/>
     <w:multiLevelType w:val="multilevel"/>
     <w:tmpl w:val="595C980E"/>
@@ -7330,7 +7627,7 @@
       </w:rPr>
     </w:lvl>
   </w:abstractNum>
-  <w:abstractNum w:abstractNumId="11">
+  <w:abstractNum w:abstractNumId="13">
     <w:nsid w:val="4E5B4FC4"/>
     <w:multiLevelType w:val="multilevel"/>
     <w:tmpl w:val="CA7EF22C"/>
@@ -7416,7 +7713,7 @@
       </w:pPr>
     </w:lvl>
   </w:abstractNum>
-  <w:abstractNum w:abstractNumId="12">
+  <w:abstractNum w:abstractNumId="14">
     <w:nsid w:val="500B0317"/>
     <w:multiLevelType w:val="multilevel"/>
     <w:tmpl w:val="8DA6A2E4"/>
@@ -7529,7 +7826,7 @@
       </w:rPr>
     </w:lvl>
   </w:abstractNum>
-  <w:abstractNum w:abstractNumId="13">
+  <w:abstractNum w:abstractNumId="15">
     <w:nsid w:val="51D347BB"/>
     <w:multiLevelType w:val="multilevel"/>
     <w:tmpl w:val="08BC7874"/>
@@ -7642,7 +7939,7 @@
       </w:rPr>
     </w:lvl>
   </w:abstractNum>
-  <w:abstractNum w:abstractNumId="14">
+  <w:abstractNum w:abstractNumId="16">
     <w:nsid w:val="52B66509"/>
     <w:multiLevelType w:val="multilevel"/>
     <w:tmpl w:val="C632E0B0"/>
@@ -7755,7 +8052,7 @@
       </w:rPr>
     </w:lvl>
   </w:abstractNum>
-  <w:abstractNum w:abstractNumId="15">
+  <w:abstractNum w:abstractNumId="17">
     <w:nsid w:val="62D71139"/>
     <w:multiLevelType w:val="multilevel"/>
     <w:tmpl w:val="DFCC2646"/>
@@ -7868,7 +8165,7 @@
       </w:rPr>
     </w:lvl>
   </w:abstractNum>
-  <w:abstractNum w:abstractNumId="16">
+  <w:abstractNum w:abstractNumId="18">
     <w:nsid w:val="689E32A7"/>
     <w:multiLevelType w:val="multilevel"/>
     <w:tmpl w:val="CF3CC078"/>
@@ -7981,7 +8278,7 @@
       </w:rPr>
     </w:lvl>
   </w:abstractNum>
-  <w:abstractNum w:abstractNumId="17">
+  <w:abstractNum w:abstractNumId="19">
     <w:nsid w:val="6CEA09A2"/>
     <w:multiLevelType w:val="multilevel"/>
     <w:tmpl w:val="62D02894"/>
@@ -8121,7 +8418,7 @@
       </w:rPr>
     </w:lvl>
   </w:abstractNum>
-  <w:abstractNum w:abstractNumId="18">
+  <w:abstractNum w:abstractNumId="20">
     <w:nsid w:val="783D04AE"/>
     <w:multiLevelType w:val="multilevel"/>
     <w:tmpl w:val="769CB9E2"/>
@@ -8235,61 +8532,67 @@
     </w:lvl>
   </w:abstractNum>
   <w:num w:numId="1">
+    <w:abstractNumId w:val="5"/>
+  </w:num>
+  <w:num w:numId="2">
+    <w:abstractNumId w:val="18"/>
+  </w:num>
+  <w:num w:numId="3">
+    <w:abstractNumId w:val="9"/>
+  </w:num>
+  <w:num w:numId="4">
+    <w:abstractNumId w:val="8"/>
+  </w:num>
+  <w:num w:numId="5">
+    <w:abstractNumId w:val="20"/>
+  </w:num>
+  <w:num w:numId="6">
+    <w:abstractNumId w:val="16"/>
+  </w:num>
+  <w:num w:numId="7">
+    <w:abstractNumId w:val="10"/>
+  </w:num>
+  <w:num w:numId="8">
+    <w:abstractNumId w:val="11"/>
+  </w:num>
+  <w:num w:numId="9">
+    <w:abstractNumId w:val="6"/>
+  </w:num>
+  <w:num w:numId="10">
+    <w:abstractNumId w:val="14"/>
+  </w:num>
+  <w:num w:numId="11">
+    <w:abstractNumId w:val="15"/>
+  </w:num>
+  <w:num w:numId="12">
+    <w:abstractNumId w:val="13"/>
+  </w:num>
+  <w:num w:numId="13">
     <w:abstractNumId w:val="3"/>
   </w:num>
-  <w:num w:numId="2">
-    <w:abstractNumId w:val="16"/>
+  <w:num w:numId="14">
+    <w:abstractNumId w:val="17"/>
   </w:num>
-  <w:num w:numId="3">
+  <w:num w:numId="15">
+    <w:abstractNumId w:val="12"/>
+  </w:num>
+  <w:num w:numId="16">
+    <w:abstractNumId w:val="19"/>
+  </w:num>
+  <w:num w:numId="17">
+    <w:abstractNumId w:val="4"/>
+  </w:num>
+  <w:num w:numId="18">
+    <w:abstractNumId w:val="1"/>
+  </w:num>
+  <w:num w:numId="19">
     <w:abstractNumId w:val="7"/>
   </w:num>
-  <w:num w:numId="4">
-    <w:abstractNumId w:val="6"/>
-  </w:num>
-  <w:num w:numId="5">
-    <w:abstractNumId w:val="18"/>
-  </w:num>
-  <w:num w:numId="6">
-    <w:abstractNumId w:val="14"/>
-  </w:num>
-  <w:num w:numId="7">
-    <w:abstractNumId w:val="8"/>
-  </w:num>
-  <w:num w:numId="8">
-    <w:abstractNumId w:val="9"/>
-  </w:num>
-  <w:num w:numId="9">
-    <w:abstractNumId w:val="4"/>
-  </w:num>
-  <w:num w:numId="10">
-    <w:abstractNumId w:val="12"/>
-  </w:num>
-  <w:num w:numId="11">
-    <w:abstractNumId w:val="13"/>
-  </w:num>
-  <w:num w:numId="12">
-    <w:abstractNumId w:val="11"/>
-  </w:num>
-  <w:num w:numId="13">
-    <w:abstractNumId w:val="1"/>
-  </w:num>
-  <w:num w:numId="14">
-    <w:abstractNumId w:val="15"/>
-  </w:num>
-  <w:num w:numId="15">
-    <w:abstractNumId w:val="10"/>
-  </w:num>
-  <w:num w:numId="16">
-    <w:abstractNumId w:val="17"/>
-  </w:num>
-  <w:num w:numId="17">
+  <w:num w:numId="20">
     <w:abstractNumId w:val="2"/>
   </w:num>
-  <w:num w:numId="18">
+  <w:num w:numId="21">
     <w:abstractNumId w:val="0"/>
-  </w:num>
-  <w:num w:numId="19">
-    <w:abstractNumId w:val="5"/>
   </w:num>
 </w:numbering>
 </file>
@@ -10246,7 +10549,7 @@
 </file>
 
 <file path=customXml/itemProps1.xml><?xml version="1.0" encoding="utf-8"?>
-<ds:datastoreItem xmlns:ds="http://schemas.openxmlformats.org/officeDocument/2006/customXml" ds:itemID="{7E88B25D-980F-4D62-874C-8F02AE8DBF44}">
+<ds:datastoreItem xmlns:ds="http://schemas.openxmlformats.org/officeDocument/2006/customXml" ds:itemID="{492697DB-7431-4007-9F6B-60706F098723}">
   <ds:schemaRefs>
     <ds:schemaRef ds:uri="http://schemas.openxmlformats.org/officeDocument/2006/bibliography"/>
   </ds:schemaRefs>

</xml_diff>

<commit_message>
add method in Container and add comments in ControlMail
</commit_message>
<xml_diff>
--- a/RelazioneProgettoOOP.docx
+++ b/RelazioneProgettoOOP.docx
@@ -411,8 +411,6 @@
         </w:rPr>
         <w:t>Capitolo 1: Analisi</w:t>
       </w:r>
-      <w:bookmarkStart w:id="0" w:name="_GoBack"/>
-      <w:bookmarkEnd w:id="0"/>
     </w:p>
     <w:p>
       <w:pPr>
@@ -978,21 +976,15 @@
     </w:p>
     <w:p>
       <w:pPr>
-        <w:rPr>
-          <w:rFonts w:asciiTheme="majorHAnsi" w:hAnsiTheme="majorHAnsi"/>
-          <w:b/>
-          <w:sz w:val="32"/>
-          <w:szCs w:val="32"/>
-        </w:rPr>
-      </w:pPr>
-      <w:r>
-        <w:br w:type="page"/>
-      </w:r>
-    </w:p>
-    <w:p>
-      <w:pPr>
-        <w:spacing w:after="0"/>
-        <w:jc w:val="center"/>
+        <w:ind w:left="2124" w:firstLine="708"/>
+        <w:rPr>
+          <w:rFonts w:asciiTheme="majorHAnsi" w:hAnsiTheme="majorHAnsi"/>
+          <w:b/>
+          <w:sz w:val="32"/>
+          <w:szCs w:val="32"/>
+        </w:rPr>
+      </w:pPr>
+      <w:r>
         <w:rPr>
           <w:rFonts w:asciiTheme="majorHAnsi" w:hAnsiTheme="majorHAnsi"/>
           <w:b/>
@@ -1000,16 +992,6 @@
           <w:szCs w:val="72"/>
           <w:u w:val="single"/>
         </w:rPr>
-      </w:pPr>
-      <w:r>
-        <w:rPr>
-          <w:rFonts w:asciiTheme="majorHAnsi" w:hAnsiTheme="majorHAnsi"/>
-          <w:b/>
-          <w:sz w:val="72"/>
-          <w:szCs w:val="72"/>
-          <w:u w:val="single"/>
-        </w:rPr>
-        <w:lastRenderedPageBreak/>
         <w:t>Capitolo 1</w:t>
       </w:r>
     </w:p>
@@ -1131,7 +1113,16 @@
           <w:sz w:val="32"/>
           <w:szCs w:val="32"/>
         </w:rPr>
-        <w:t>Il mondo scout è un mondo complesso che si basa su sistemi gerarchici, regole scritte e a volte non scritte. Specificatamente il dominio scelto coinvolge il reparto ovvero il gruppo di ragazzi di età compresa tra i 12 e i 17 anni. Il reparto non si può definire un semplice gruppo poiché presenta delle divisioni interne che analizzeremo in seguito, regole complesse sia per i capi sia per i ragazzi da dover rispettare. In più esistono due ingressi nel reparto quello formale con il pagamento delle tasse annuali e quello informale tramite dei simboli puramente scoutistici. Inoltre il reparto a differenza di quello che può essere un gruppo pomeridiano o un centro estivo si pone come obbiettivo l’educazione secondo principi scout dei ragazzi. Questa educazione avviene tramite strumenti ben precisi quali attività mirate, dialogo ma soprattutto tramite quello che si definisce “Sentiero”. Il “Sentiero” è un percorso di crescita tra ragazzo e capo attraverso degli obbiettivi e il raggiungimento di tali.</w:t>
+        <w:t xml:space="preserve">Il mondo scout è un mondo complesso che si basa su sistemi gerarchici, regole scritte e a volte non scritte. Specificatamente il dominio scelto coinvolge il reparto ovvero il gruppo di ragazzi di età compresa tra i 12 e i 17 anni. Il reparto non si può definire un semplice gruppo poiché presenta delle divisioni interne che analizzeremo in seguito, regole complesse sia per i capi sia per i ragazzi da dover rispettare. In più esistono due ingressi nel reparto quello formale con il pagamento delle tasse annuali e quello informale tramite dei simboli puramente scoutistici. Inoltre il reparto a differenza di quello che può essere un gruppo pomeridiano o un centro estivo si pone come obbiettivo l’educazione secondo principi scout dei ragazzi. Questa educazione avviene tramite strumenti ben precisi quali attività mirate, dialogo ma soprattutto tramite quello che </w:t>
+      </w:r>
+      <w:r>
+        <w:rPr>
+          <w:rFonts w:asciiTheme="majorHAnsi" w:hAnsiTheme="majorHAnsi"/>
+          <w:sz w:val="32"/>
+          <w:szCs w:val="32"/>
+        </w:rPr>
+        <w:lastRenderedPageBreak/>
+        <w:t>si definisce “Sentiero”. Il “Sentiero” è un percorso di crescita tra ragazzo e capo attraverso degli obbiettivi e il raggiungimento di tali.</w:t>
       </w:r>
     </w:p>
     <w:p>
@@ -1150,7 +1141,6 @@
           <w:sz w:val="32"/>
           <w:szCs w:val="32"/>
         </w:rPr>
-        <w:lastRenderedPageBreak/>
         <w:t xml:space="preserve"> Verrà ora analizzato il reparto nel dettaglio</w:t>
       </w:r>
     </w:p>
@@ -1520,7 +1510,6 @@
           <w:sz w:val="32"/>
           <w:szCs w:val="32"/>
         </w:rPr>
-        <w:lastRenderedPageBreak/>
         <w:t>Un ragazzo nel reparto oltre ad appartenere alla squadriglia appartiene al reparto come singolo per tanto ogni ragazzo:</w:t>
       </w:r>
     </w:p>
@@ -1770,18 +1759,8 @@
       <w:r>
         <w:br w:type="page"/>
       </w:r>
-    </w:p>
-    <w:p>
-      <w:pPr>
-        <w:spacing w:before="240" w:after="0"/>
-        <w:jc w:val="both"/>
-        <w:rPr>
-          <w:rFonts w:asciiTheme="majorHAnsi" w:hAnsiTheme="majorHAnsi"/>
-          <w:b/>
-          <w:sz w:val="32"/>
-          <w:szCs w:val="32"/>
-        </w:rPr>
-      </w:pPr>
+      <w:bookmarkStart w:id="0" w:name="_GoBack"/>
+      <w:bookmarkEnd w:id="0"/>
       <w:r>
         <w:rPr>
           <w:rFonts w:asciiTheme="majorHAnsi" w:hAnsiTheme="majorHAnsi"/>
@@ -6133,7 +6112,7 @@
           <w:rPr>
             <w:noProof/>
           </w:rPr>
-          <w:t>1</w:t>
+          <w:t>18</w:t>
         </w:r>
         <w:r>
           <w:fldChar w:fldCharType="end"/>
@@ -10549,7 +10528,7 @@
 </file>
 
 <file path=customXml/itemProps1.xml><?xml version="1.0" encoding="utf-8"?>
-<ds:datastoreItem xmlns:ds="http://schemas.openxmlformats.org/officeDocument/2006/customXml" ds:itemID="{492697DB-7431-4007-9F6B-60706F098723}">
+<ds:datastoreItem xmlns:ds="http://schemas.openxmlformats.org/officeDocument/2006/customXml" ds:itemID="{CE041B3F-76C7-4A86-8742-76804DA3ED66}">
   <ds:schemaRefs>
     <ds:schemaRef ds:uri="http://schemas.openxmlformats.org/officeDocument/2006/bibliography"/>
   </ds:schemaRefs>

</xml_diff>